<commit_message>
apart document oefening verwijdert
</commit_message>
<xml_diff>
--- a/doc/Cursus.docx
+++ b/doc/Cursus.docx
@@ -1,6 +1,6 @@
 
 <file path=word/document.xml><?xml version="1.0" encoding="utf-8"?>
-<w:document xmlns:wpc="http://schemas.microsoft.com/office/word/2010/wordprocessingCanvas" xmlns:cx="http://schemas.microsoft.com/office/drawing/2014/chartex" xmlns:cx1="http://schemas.microsoft.com/office/drawing/2015/9/8/chartex" xmlns:cx2="http://schemas.microsoft.com/office/drawing/2015/10/21/chartex" xmlns:cx3="http://schemas.microsoft.com/office/drawing/2016/5/9/chartex" xmlns:cx4="http://schemas.microsoft.com/office/drawing/2016/5/10/chartex" xmlns:cx5="http://schemas.microsoft.com/office/drawing/2016/5/11/chartex" xmlns:cx6="http://schemas.microsoft.com/office/drawing/2016/5/12/chartex" xmlns:cx7="http://schemas.microsoft.com/office/drawing/2016/5/13/chartex" xmlns:cx8="http://schemas.microsoft.com/office/drawing/2016/5/14/chartex" xmlns:mc="http://schemas.openxmlformats.org/markup-compatibility/2006" xmlns:aink="http://schemas.microsoft.com/office/drawing/2016/ink" xmlns:am3d="http://schemas.microsoft.com/office/drawing/2017/model3d" xmlns:o="urn:schemas-microsoft-com:office:office" xmlns:r="http://schemas.openxmlformats.org/officeDocument/2006/relationships" xmlns:m="http://schemas.openxmlformats.org/officeDocument/2006/math" xmlns:v="urn:schemas-microsoft-com:vml" xmlns:wp14="http://schemas.microsoft.com/office/word/2010/wordprocessingDrawing" xmlns:wp="http://schemas.openxmlformats.org/drawingml/2006/wordprocessingDrawing" xmlns:w10="urn:schemas-microsoft-com:office:word" xmlns:w="http://schemas.openxmlformats.org/wordprocessingml/2006/main" xmlns:w14="http://schemas.microsoft.com/office/word/2010/wordml" xmlns:w15="http://schemas.microsoft.com/office/word/2012/wordml" xmlns:w16cid="http://schemas.microsoft.com/office/word/2016/wordml/cid" xmlns:w16se="http://schemas.microsoft.com/office/word/2015/wordml/symex" xmlns:wpg="http://schemas.microsoft.com/office/word/2010/wordprocessingGroup" xmlns:wpi="http://schemas.microsoft.com/office/word/2010/wordprocessingInk" xmlns:wne="http://schemas.microsoft.com/office/word/2006/wordml" xmlns:wps="http://schemas.microsoft.com/office/word/2010/wordprocessingShape" mc:Ignorable="w14 w15 w16se w16cid wp14">
+<w:document xmlns:wpc="http://schemas.microsoft.com/office/word/2010/wordprocessingCanvas" xmlns:cx="http://schemas.microsoft.com/office/drawing/2014/chartex" xmlns:cx1="http://schemas.microsoft.com/office/drawing/2015/9/8/chartex" xmlns:mc="http://schemas.openxmlformats.org/markup-compatibility/2006" xmlns:o="urn:schemas-microsoft-com:office:office" xmlns:r="http://schemas.openxmlformats.org/officeDocument/2006/relationships" xmlns:m="http://schemas.openxmlformats.org/officeDocument/2006/math" xmlns:v="urn:schemas-microsoft-com:vml" xmlns:wp14="http://schemas.microsoft.com/office/word/2010/wordprocessingDrawing" xmlns:wp="http://schemas.openxmlformats.org/drawingml/2006/wordprocessingDrawing" xmlns:w10="urn:schemas-microsoft-com:office:word" xmlns:w="http://schemas.openxmlformats.org/wordprocessingml/2006/main" xmlns:w14="http://schemas.microsoft.com/office/word/2010/wordml" xmlns:w15="http://schemas.microsoft.com/office/word/2012/wordml" xmlns:w16se="http://schemas.microsoft.com/office/word/2015/wordml/symex" xmlns:wpg="http://schemas.microsoft.com/office/word/2010/wordprocessingGroup" xmlns:wpi="http://schemas.microsoft.com/office/word/2010/wordprocessingInk" xmlns:wne="http://schemas.microsoft.com/office/word/2006/wordml" xmlns:wps="http://schemas.microsoft.com/office/word/2010/wordprocessingShape" mc:Ignorable="w14 w15 w16se wp14">
   <w:body>
     <w:p>
       <w:pPr>
@@ -253,7 +253,7 @@
           <w:r>
             <w:fldChar w:fldCharType="separate"/>
           </w:r>
-          <w:hyperlink w:anchor="_Toc24049965" w:history="1">
+          <w:hyperlink w:anchor="_Toc24112826" w:history="1">
             <w:r>
               <w:rPr>
                 <w:rStyle w:val="Hyperlink"/>
@@ -297,7 +297,7 @@
                 <w:noProof/>
                 <w:webHidden/>
               </w:rPr>
-              <w:instrText xml:space="preserve"> PAGEREF _Toc24049965 \h </w:instrText>
+              <w:instrText xml:space="preserve"> PAGEREF _Toc24112826 \h </w:instrText>
             </w:r>
             <w:r>
               <w:rPr>
@@ -341,7 +341,7 @@
               <w:lang w:eastAsia="nl-BE"/>
             </w:rPr>
           </w:pPr>
-          <w:hyperlink w:anchor="_Toc24049966" w:history="1">
+          <w:hyperlink w:anchor="_Toc24112827" w:history="1">
             <w:r>
               <w:rPr>
                 <w:rStyle w:val="Hyperlink"/>
@@ -385,7 +385,7 @@
                 <w:noProof/>
                 <w:webHidden/>
               </w:rPr>
-              <w:instrText xml:space="preserve"> PAGEREF _Toc24049966 \h </w:instrText>
+              <w:instrText xml:space="preserve"> PAGEREF _Toc24112827 \h </w:instrText>
             </w:r>
             <w:r>
               <w:rPr>
@@ -429,7 +429,7 @@
               <w:lang w:eastAsia="nl-BE"/>
             </w:rPr>
           </w:pPr>
-          <w:hyperlink w:anchor="_Toc24049967" w:history="1">
+          <w:hyperlink w:anchor="_Toc24112828" w:history="1">
             <w:r>
               <w:rPr>
                 <w:rStyle w:val="Hyperlink"/>
@@ -473,7 +473,7 @@
                 <w:noProof/>
                 <w:webHidden/>
               </w:rPr>
-              <w:instrText xml:space="preserve"> PAGEREF _Toc24049967 \h </w:instrText>
+              <w:instrText xml:space="preserve"> PAGEREF _Toc24112828 \h </w:instrText>
             </w:r>
             <w:r>
               <w:rPr>
@@ -517,7 +517,7 @@
               <w:lang w:eastAsia="nl-BE"/>
             </w:rPr>
           </w:pPr>
-          <w:hyperlink w:anchor="_Toc24049968" w:history="1">
+          <w:hyperlink w:anchor="_Toc24112829" w:history="1">
             <w:r>
               <w:rPr>
                 <w:rStyle w:val="Hyperlink"/>
@@ -561,7 +561,7 @@
                 <w:noProof/>
                 <w:webHidden/>
               </w:rPr>
-              <w:instrText xml:space="preserve"> PAGEREF _Toc24049968 \h </w:instrText>
+              <w:instrText xml:space="preserve"> PAGEREF _Toc24112829 \h </w:instrText>
             </w:r>
             <w:r>
               <w:rPr>
@@ -605,7 +605,7 @@
               <w:lang w:eastAsia="nl-BE"/>
             </w:rPr>
           </w:pPr>
-          <w:hyperlink w:anchor="_Toc24049969" w:history="1">
+          <w:hyperlink w:anchor="_Toc24112830" w:history="1">
             <w:r>
               <w:rPr>
                 <w:rStyle w:val="Hyperlink"/>
@@ -649,7 +649,7 @@
                 <w:noProof/>
                 <w:webHidden/>
               </w:rPr>
-              <w:instrText xml:space="preserve"> PAGEREF _Toc24049969 \h </w:instrText>
+              <w:instrText xml:space="preserve"> PAGEREF _Toc24112830 \h </w:instrText>
             </w:r>
             <w:r>
               <w:rPr>
@@ -684,7 +684,6 @@
           <w:pPr>
             <w:pStyle w:val="Inhopg1"/>
             <w:tabs>
-              <w:tab w:val="left" w:pos="440"/>
               <w:tab w:val="right" w:leader="dot" w:pos="9062"/>
             </w:tabs>
             <w:rPr>
@@ -693,38 +692,24 @@
               <w:lang w:eastAsia="nl-BE"/>
             </w:rPr>
           </w:pPr>
-          <w:hyperlink w:anchor="_Toc24049970" w:history="1">
+          <w:hyperlink w:anchor="_Toc24112831" w:history="1">
             <w:r>
               <w:rPr>
                 <w:rStyle w:val="Hyperlink"/>
-                <w:noProof/>
-              </w:rPr>
-              <w:t>1.</w:t>
-            </w:r>
-            <w:r>
-              <w:rPr>
-                <w:rFonts w:eastAsiaTheme="minorEastAsia"/>
-                <w:noProof/>
-                <w:lang w:eastAsia="nl-BE"/>
+                <w:rFonts w:cstheme="minorHAnsi"/>
+                <w:noProof/>
+              </w:rPr>
+              <w:t>2 Poorten</w:t>
+            </w:r>
+            <w:r>
+              <w:rPr>
+                <w:noProof/>
+                <w:webHidden/>
               </w:rPr>
               <w:tab/>
             </w:r>
             <w:r>
               <w:rPr>
-                <w:rStyle w:val="Hyperlink"/>
-                <w:noProof/>
-              </w:rPr>
-              <w:t>Poorten</w:t>
-            </w:r>
-            <w:r>
-              <w:rPr>
-                <w:noProof/>
-                <w:webHidden/>
-              </w:rPr>
-              <w:tab/>
-            </w:r>
-            <w:r>
-              <w:rPr>
                 <w:noProof/>
                 <w:webHidden/>
               </w:rPr>
@@ -735,7 +720,7 @@
                 <w:noProof/>
                 <w:webHidden/>
               </w:rPr>
-              <w:instrText xml:space="preserve"> PAGEREF _Toc24049970 \h </w:instrText>
+              <w:instrText xml:space="preserve"> PAGEREF _Toc24112831 \h </w:instrText>
             </w:r>
             <w:r>
               <w:rPr>
@@ -778,10 +763,11 @@
               <w:lang w:eastAsia="nl-BE"/>
             </w:rPr>
           </w:pPr>
-          <w:hyperlink w:anchor="_Toc24049971" w:history="1">
+          <w:hyperlink w:anchor="_Toc24112832" w:history="1">
             <w:r>
               <w:rPr>
                 <w:rStyle w:val="Hyperlink"/>
+                <w:rFonts w:cstheme="minorHAnsi"/>
                 <w:noProof/>
               </w:rPr>
               <w:t>2.1 Wat zijn poorten</w:t>
@@ -805,7 +791,7 @@
                 <w:noProof/>
                 <w:webHidden/>
               </w:rPr>
-              <w:instrText xml:space="preserve"> PAGEREF _Toc24049971 \h </w:instrText>
+              <w:instrText xml:space="preserve"> PAGEREF _Toc24112832 \h </w:instrText>
             </w:r>
             <w:r>
               <w:rPr>
@@ -848,13 +834,14 @@
               <w:lang w:eastAsia="nl-BE"/>
             </w:rPr>
           </w:pPr>
-          <w:hyperlink w:anchor="_Toc24049972" w:history="1">
+          <w:hyperlink w:anchor="_Toc24112833" w:history="1">
             <w:r>
               <w:rPr>
                 <w:rStyle w:val="Hyperlink"/>
-                <w:noProof/>
-              </w:rPr>
-              <w:t>2.2 Voorbeeld firewall error</w:t>
+                <w:rFonts w:cstheme="minorHAnsi"/>
+                <w:noProof/>
+              </w:rPr>
+              <w:t>2.2 Welke poorten gaan we gebruiken</w:t>
             </w:r>
             <w:r>
               <w:rPr>
@@ -875,7 +862,7 @@
                 <w:noProof/>
                 <w:webHidden/>
               </w:rPr>
-              <w:instrText xml:space="preserve"> PAGEREF _Toc24049972 \h </w:instrText>
+              <w:instrText xml:space="preserve"> PAGEREF _Toc24112833 \h </w:instrText>
             </w:r>
             <w:r>
               <w:rPr>
@@ -908,9 +895,9 @@
         </w:p>
         <w:p>
           <w:pPr>
-            <w:pStyle w:val="Inhopg1"/>
+            <w:pStyle w:val="Inhopg2"/>
             <w:tabs>
-              <w:tab w:val="left" w:pos="440"/>
+              <w:tab w:val="left" w:pos="880"/>
               <w:tab w:val="right" w:leader="dot" w:pos="9062"/>
             </w:tabs>
             <w:rPr>
@@ -919,13 +906,14 @@
               <w:lang w:eastAsia="nl-BE"/>
             </w:rPr>
           </w:pPr>
-          <w:hyperlink w:anchor="_Toc24049973" w:history="1">
+          <w:hyperlink w:anchor="_Toc24112834" w:history="1">
             <w:r>
               <w:rPr>
                 <w:rStyle w:val="Hyperlink"/>
-                <w:noProof/>
-              </w:rPr>
-              <w:t>2.</w:t>
+                <w:rFonts w:cstheme="minorHAnsi"/>
+                <w:noProof/>
+              </w:rPr>
+              <w:t>2.2</w:t>
             </w:r>
             <w:r>
               <w:rPr>
@@ -938,9 +926,10 @@
             <w:r>
               <w:rPr>
                 <w:rStyle w:val="Hyperlink"/>
-                <w:noProof/>
-              </w:rPr>
-              <w:t>Mutlithreading</w:t>
+                <w:rFonts w:cstheme="minorHAnsi"/>
+                <w:noProof/>
+              </w:rPr>
+              <w:t>Voorbeeld firewall error</w:t>
             </w:r>
             <w:r>
               <w:rPr>
@@ -961,7 +950,7 @@
                 <w:noProof/>
                 <w:webHidden/>
               </w:rPr>
-              <w:instrText xml:space="preserve"> PAGEREF _Toc24049973 \h </w:instrText>
+              <w:instrText xml:space="preserve"> PAGEREF _Toc24112834 \h </w:instrText>
             </w:r>
             <w:r>
               <w:rPr>
@@ -982,6 +971,77 @@
                 <w:webHidden/>
               </w:rPr>
               <w:t>4</w:t>
+            </w:r>
+            <w:r>
+              <w:rPr>
+                <w:noProof/>
+                <w:webHidden/>
+              </w:rPr>
+              <w:fldChar w:fldCharType="end"/>
+            </w:r>
+          </w:hyperlink>
+        </w:p>
+        <w:p>
+          <w:pPr>
+            <w:pStyle w:val="Inhopg1"/>
+            <w:tabs>
+              <w:tab w:val="right" w:leader="dot" w:pos="9062"/>
+            </w:tabs>
+            <w:rPr>
+              <w:rFonts w:eastAsiaTheme="minorEastAsia"/>
+              <w:noProof/>
+              <w:lang w:eastAsia="nl-BE"/>
+            </w:rPr>
+          </w:pPr>
+          <w:hyperlink w:anchor="_Toc24112835" w:history="1">
+            <w:r>
+              <w:rPr>
+                <w:rStyle w:val="Hyperlink"/>
+                <w:rFonts w:cstheme="minorHAnsi"/>
+                <w:noProof/>
+              </w:rPr>
+              <w:t>3.Mutlithreading</w:t>
+            </w:r>
+            <w:r>
+              <w:rPr>
+                <w:noProof/>
+                <w:webHidden/>
+              </w:rPr>
+              <w:tab/>
+            </w:r>
+            <w:r>
+              <w:rPr>
+                <w:noProof/>
+                <w:webHidden/>
+              </w:rPr>
+              <w:fldChar w:fldCharType="begin"/>
+            </w:r>
+            <w:r>
+              <w:rPr>
+                <w:noProof/>
+                <w:webHidden/>
+              </w:rPr>
+              <w:instrText xml:space="preserve"> PAGEREF _Toc24112835 \h </w:instrText>
+            </w:r>
+            <w:r>
+              <w:rPr>
+                <w:noProof/>
+                <w:webHidden/>
+              </w:rPr>
+            </w:r>
+            <w:r>
+              <w:rPr>
+                <w:noProof/>
+                <w:webHidden/>
+              </w:rPr>
+              <w:fldChar w:fldCharType="separate"/>
+            </w:r>
+            <w:r>
+              <w:rPr>
+                <w:noProof/>
+                <w:webHidden/>
+              </w:rPr>
+              <w:t>5</w:t>
             </w:r>
             <w:r>
               <w:rPr>
@@ -1004,13 +1064,14 @@
               <w:lang w:eastAsia="nl-BE"/>
             </w:rPr>
           </w:pPr>
-          <w:hyperlink w:anchor="_Toc24049974" w:history="1">
+          <w:hyperlink w:anchor="_Toc24112836" w:history="1">
             <w:r>
               <w:rPr>
                 <w:rStyle w:val="Hyperlink"/>
-                <w:noProof/>
-              </w:rPr>
-              <w:t>3.1 Voorbeeld multithreading</w:t>
+                <w:rFonts w:cstheme="minorHAnsi"/>
+                <w:noProof/>
+              </w:rPr>
+              <w:t>3.2 Wat is multithreading</w:t>
             </w:r>
             <w:r>
               <w:rPr>
@@ -1031,7 +1092,7 @@
                 <w:noProof/>
                 <w:webHidden/>
               </w:rPr>
-              <w:instrText xml:space="preserve"> PAGEREF _Toc24049974 \h </w:instrText>
+              <w:instrText xml:space="preserve"> PAGEREF _Toc24112836 \h </w:instrText>
             </w:r>
             <w:r>
               <w:rPr>
@@ -1064,9 +1125,8 @@
         </w:p>
         <w:p>
           <w:pPr>
-            <w:pStyle w:val="Inhopg1"/>
+            <w:pStyle w:val="Inhopg2"/>
             <w:tabs>
-              <w:tab w:val="left" w:pos="440"/>
               <w:tab w:val="right" w:leader="dot" w:pos="9062"/>
             </w:tabs>
             <w:rPr>
@@ -1075,25 +1135,223 @@
               <w:lang w:eastAsia="nl-BE"/>
             </w:rPr>
           </w:pPr>
-          <w:hyperlink w:anchor="_Toc24049975" w:history="1">
+          <w:hyperlink w:anchor="_Toc24112837" w:history="1">
             <w:r>
               <w:rPr>
                 <w:rStyle w:val="Hyperlink"/>
-                <w:noProof/>
-              </w:rPr>
-              <w:t>3.</w:t>
-            </w:r>
-            <w:r>
-              <w:rPr>
-                <w:rFonts w:eastAsiaTheme="minorEastAsia"/>
-                <w:noProof/>
-                <w:lang w:eastAsia="nl-BE"/>
+                <w:rFonts w:cstheme="minorHAnsi"/>
+                <w:noProof/>
+              </w:rPr>
+              <w:t>3.1 Voorbeeld multithreading</w:t>
+            </w:r>
+            <w:r>
+              <w:rPr>
+                <w:noProof/>
+                <w:webHidden/>
               </w:rPr>
               <w:tab/>
             </w:r>
             <w:r>
               <w:rPr>
+                <w:noProof/>
+                <w:webHidden/>
+              </w:rPr>
+              <w:fldChar w:fldCharType="begin"/>
+            </w:r>
+            <w:r>
+              <w:rPr>
+                <w:noProof/>
+                <w:webHidden/>
+              </w:rPr>
+              <w:instrText xml:space="preserve"> PAGEREF _Toc24112837 \h </w:instrText>
+            </w:r>
+            <w:r>
+              <w:rPr>
+                <w:noProof/>
+                <w:webHidden/>
+              </w:rPr>
+            </w:r>
+            <w:r>
+              <w:rPr>
+                <w:noProof/>
+                <w:webHidden/>
+              </w:rPr>
+              <w:fldChar w:fldCharType="separate"/>
+            </w:r>
+            <w:r>
+              <w:rPr>
+                <w:noProof/>
+                <w:webHidden/>
+              </w:rPr>
+              <w:t>5</w:t>
+            </w:r>
+            <w:r>
+              <w:rPr>
+                <w:noProof/>
+                <w:webHidden/>
+              </w:rPr>
+              <w:fldChar w:fldCharType="end"/>
+            </w:r>
+          </w:hyperlink>
+        </w:p>
+        <w:p>
+          <w:pPr>
+            <w:pStyle w:val="Inhopg1"/>
+            <w:tabs>
+              <w:tab w:val="right" w:leader="dot" w:pos="9062"/>
+            </w:tabs>
+            <w:rPr>
+              <w:rFonts w:eastAsiaTheme="minorEastAsia"/>
+              <w:noProof/>
+              <w:lang w:eastAsia="nl-BE"/>
+            </w:rPr>
+          </w:pPr>
+          <w:hyperlink w:anchor="_Toc24112838" w:history="1">
+            <w:r>
+              <w:rPr>
                 <w:rStyle w:val="Hyperlink"/>
+                <w:rFonts w:cstheme="minorHAnsi"/>
+                <w:noProof/>
+              </w:rPr>
+              <w:t>4 Oefening Chatprogram</w:t>
+            </w:r>
+            <w:r>
+              <w:rPr>
+                <w:noProof/>
+                <w:webHidden/>
+              </w:rPr>
+              <w:tab/>
+            </w:r>
+            <w:r>
+              <w:rPr>
+                <w:noProof/>
+                <w:webHidden/>
+              </w:rPr>
+              <w:fldChar w:fldCharType="begin"/>
+            </w:r>
+            <w:r>
+              <w:rPr>
+                <w:noProof/>
+                <w:webHidden/>
+              </w:rPr>
+              <w:instrText xml:space="preserve"> PAGEREF _Toc24112838 \h </w:instrText>
+            </w:r>
+            <w:r>
+              <w:rPr>
+                <w:noProof/>
+                <w:webHidden/>
+              </w:rPr>
+            </w:r>
+            <w:r>
+              <w:rPr>
+                <w:noProof/>
+                <w:webHidden/>
+              </w:rPr>
+              <w:fldChar w:fldCharType="separate"/>
+            </w:r>
+            <w:r>
+              <w:rPr>
+                <w:noProof/>
+                <w:webHidden/>
+              </w:rPr>
+              <w:t>6</w:t>
+            </w:r>
+            <w:r>
+              <w:rPr>
+                <w:noProof/>
+                <w:webHidden/>
+              </w:rPr>
+              <w:fldChar w:fldCharType="end"/>
+            </w:r>
+          </w:hyperlink>
+        </w:p>
+        <w:p>
+          <w:pPr>
+            <w:pStyle w:val="Inhopg2"/>
+            <w:tabs>
+              <w:tab w:val="right" w:leader="dot" w:pos="9062"/>
+            </w:tabs>
+            <w:rPr>
+              <w:rFonts w:eastAsiaTheme="minorEastAsia"/>
+              <w:noProof/>
+              <w:lang w:eastAsia="nl-BE"/>
+            </w:rPr>
+          </w:pPr>
+          <w:hyperlink w:anchor="_Toc24112839" w:history="1">
+            <w:r>
+              <w:rPr>
+                <w:rStyle w:val="Hyperlink"/>
+                <w:rFonts w:cstheme="minorHAnsi"/>
+                <w:noProof/>
+              </w:rPr>
+              <w:t>4.1 Client: solution</w:t>
+            </w:r>
+            <w:r>
+              <w:rPr>
+                <w:noProof/>
+                <w:webHidden/>
+              </w:rPr>
+              <w:tab/>
+            </w:r>
+            <w:r>
+              <w:rPr>
+                <w:noProof/>
+                <w:webHidden/>
+              </w:rPr>
+              <w:fldChar w:fldCharType="begin"/>
+            </w:r>
+            <w:r>
+              <w:rPr>
+                <w:noProof/>
+                <w:webHidden/>
+              </w:rPr>
+              <w:instrText xml:space="preserve"> PAGEREF _Toc24112839 \h </w:instrText>
+            </w:r>
+            <w:r>
+              <w:rPr>
+                <w:noProof/>
+                <w:webHidden/>
+              </w:rPr>
+            </w:r>
+            <w:r>
+              <w:rPr>
+                <w:noProof/>
+                <w:webHidden/>
+              </w:rPr>
+              <w:fldChar w:fldCharType="separate"/>
+            </w:r>
+            <w:r>
+              <w:rPr>
+                <w:noProof/>
+                <w:webHidden/>
+              </w:rPr>
+              <w:t>6</w:t>
+            </w:r>
+            <w:r>
+              <w:rPr>
+                <w:noProof/>
+                <w:webHidden/>
+              </w:rPr>
+              <w:fldChar w:fldCharType="end"/>
+            </w:r>
+          </w:hyperlink>
+        </w:p>
+        <w:p>
+          <w:pPr>
+            <w:pStyle w:val="Inhopg1"/>
+            <w:tabs>
+              <w:tab w:val="right" w:leader="dot" w:pos="9062"/>
+            </w:tabs>
+            <w:rPr>
+              <w:rFonts w:eastAsiaTheme="minorEastAsia"/>
+              <w:noProof/>
+              <w:lang w:eastAsia="nl-BE"/>
+            </w:rPr>
+          </w:pPr>
+          <w:hyperlink w:anchor="_Toc24112840" w:history="1">
+            <w:r>
+              <w:rPr>
+                <w:rStyle w:val="Hyperlink"/>
                 <w:noProof/>
               </w:rPr>
               <w:t>Bronnen:</w:t>
@@ -1117,7 +1375,7 @@
                 <w:noProof/>
                 <w:webHidden/>
               </w:rPr>
-              <w:instrText xml:space="preserve"> PAGEREF _Toc24049975 \h </w:instrText>
+              <w:instrText xml:space="preserve"> PAGEREF _Toc24112840 \h </w:instrText>
             </w:r>
             <w:r>
               <w:rPr>
@@ -1137,7 +1395,7 @@
                 <w:noProof/>
                 <w:webHidden/>
               </w:rPr>
-              <w:t>6</w:t>
+              <w:t>7</w:t>
             </w:r>
             <w:r>
               <w:rPr>
@@ -1213,33 +1471,8 @@
           <w:u w:val="single"/>
         </w:rPr>
       </w:pPr>
-    </w:p>
-    <w:p>
-      <w:pPr>
-        <w:rPr>
-          <w:rFonts w:asciiTheme="majorHAnsi" w:hAnsiTheme="majorHAnsi" w:cstheme="majorHAnsi"/>
-          <w:sz w:val="36"/>
-          <w:u w:val="single"/>
-        </w:rPr>
-      </w:pPr>
-    </w:p>
-    <w:p>
-      <w:pPr>
-        <w:rPr>
-          <w:rFonts w:asciiTheme="majorHAnsi" w:hAnsiTheme="majorHAnsi" w:cstheme="majorHAnsi"/>
-          <w:sz w:val="36"/>
-          <w:u w:val="single"/>
-        </w:rPr>
-      </w:pPr>
-    </w:p>
-    <w:p>
-      <w:pPr>
-        <w:rPr>
-          <w:rFonts w:asciiTheme="majorHAnsi" w:hAnsiTheme="majorHAnsi" w:cstheme="majorHAnsi"/>
-          <w:sz w:val="36"/>
-          <w:u w:val="single"/>
-        </w:rPr>
-      </w:pPr>
+      <w:bookmarkStart w:id="0" w:name="_GoBack"/>
+      <w:bookmarkEnd w:id="0"/>
     </w:p>
     <w:p>
       <w:pPr>
@@ -1299,7 +1532,7 @@
           <w:szCs w:val="40"/>
         </w:rPr>
       </w:pPr>
-      <w:bookmarkStart w:id="0" w:name="_Toc24049965"/>
+      <w:bookmarkStart w:id="1" w:name="_Toc24112826"/>
       <w:r>
         <w:rPr>
           <w:rFonts w:asciiTheme="minorHAnsi" w:hAnsiTheme="minorHAnsi" w:cstheme="minorHAnsi"/>
@@ -1317,7 +1550,7 @@
         </w:rPr>
         <w:t xml:space="preserve"> &amp; UDP</w:t>
       </w:r>
-      <w:bookmarkEnd w:id="0"/>
+      <w:bookmarkEnd w:id="1"/>
     </w:p>
     <w:p>
       <w:pPr>
@@ -1340,7 +1573,7 @@
         </w:rPr>
         <w:t xml:space="preserve"> </w:t>
       </w:r>
-      <w:bookmarkStart w:id="1" w:name="_Toc24049966"/>
+      <w:bookmarkStart w:id="2" w:name="_Toc24112827"/>
       <w:r>
         <w:rPr>
           <w:rFonts w:asciiTheme="minorHAnsi" w:hAnsiTheme="minorHAnsi" w:cstheme="minorHAnsi"/>
@@ -1349,7 +1582,7 @@
         </w:rPr>
         <w:t>TCP</w:t>
       </w:r>
-      <w:bookmarkEnd w:id="1"/>
+      <w:bookmarkEnd w:id="2"/>
     </w:p>
     <w:p>
       <w:pPr>
@@ -1524,7 +1757,7 @@
         </w:rPr>
         <w:t xml:space="preserve"> </w:t>
       </w:r>
-      <w:bookmarkStart w:id="2" w:name="_Toc24049967"/>
+      <w:bookmarkStart w:id="3" w:name="_Toc24112828"/>
       <w:r>
         <w:rPr>
           <w:rFonts w:asciiTheme="minorHAnsi" w:hAnsiTheme="minorHAnsi" w:cstheme="minorHAnsi"/>
@@ -1533,7 +1766,7 @@
         </w:rPr>
         <w:t>UDP</w:t>
       </w:r>
-      <w:bookmarkEnd w:id="2"/>
+      <w:bookmarkEnd w:id="3"/>
     </w:p>
     <w:p>
       <w:pPr>
@@ -1656,8 +1889,6 @@
           <w:szCs w:val="28"/>
         </w:rPr>
       </w:pPr>
-      <w:bookmarkStart w:id="3" w:name="_GoBack"/>
-      <w:bookmarkEnd w:id="3"/>
     </w:p>
     <w:p>
       <w:pPr>
@@ -1680,7 +1911,7 @@
         </w:rPr>
         <w:t xml:space="preserve"> </w:t>
       </w:r>
-      <w:bookmarkStart w:id="4" w:name="_Toc24049968"/>
+      <w:bookmarkStart w:id="4" w:name="_Toc24112829"/>
       <w:r>
         <w:rPr>
           <w:rFonts w:asciiTheme="minorHAnsi" w:hAnsiTheme="minorHAnsi" w:cstheme="minorHAnsi"/>
@@ -1746,22 +1977,30 @@
           <w:szCs w:val="32"/>
         </w:rPr>
       </w:pPr>
-      <w:bookmarkStart w:id="5" w:name="_Toc24049969"/>
       <w:r>
         <w:rPr>
           <w:rFonts w:asciiTheme="minorHAnsi" w:hAnsiTheme="minorHAnsi" w:cstheme="minorHAnsi"/>
           <w:sz w:val="32"/>
           <w:szCs w:val="32"/>
         </w:rPr>
-        <w:t>Voorbeeld TCP</w:t>
-      </w:r>
-      <w:bookmarkEnd w:id="5"/>
+        <w:t xml:space="preserve"> </w:t>
+      </w:r>
+      <w:bookmarkStart w:id="5" w:name="_Toc24112830"/>
       <w:r>
         <w:rPr>
           <w:rFonts w:asciiTheme="minorHAnsi" w:hAnsiTheme="minorHAnsi" w:cstheme="minorHAnsi"/>
           <w:sz w:val="32"/>
           <w:szCs w:val="32"/>
         </w:rPr>
+        <w:t>Voorbeeld TCP</w:t>
+      </w:r>
+      <w:bookmarkEnd w:id="5"/>
+      <w:r>
+        <w:rPr>
+          <w:rFonts w:asciiTheme="minorHAnsi" w:hAnsiTheme="minorHAnsi" w:cstheme="minorHAnsi"/>
+          <w:sz w:val="32"/>
+          <w:szCs w:val="32"/>
+        </w:rPr>
         <w:t xml:space="preserve"> </w:t>
       </w:r>
     </w:p>
@@ -1795,7 +2034,7 @@
           <w:szCs w:val="40"/>
         </w:rPr>
       </w:pPr>
-      <w:bookmarkStart w:id="6" w:name="_Toc24049971"/>
+      <w:bookmarkStart w:id="6" w:name="_Toc24112831"/>
       <w:r>
         <w:rPr>
           <w:rFonts w:asciiTheme="minorHAnsi" w:hAnsiTheme="minorHAnsi" w:cstheme="minorHAnsi"/>
@@ -1805,6 +2044,7 @@
         <w:lastRenderedPageBreak/>
         <w:t>2 Poorten</w:t>
       </w:r>
+      <w:bookmarkEnd w:id="6"/>
     </w:p>
     <w:p>
       <w:pPr>
@@ -1815,6 +2055,7 @@
           <w:szCs w:val="32"/>
         </w:rPr>
       </w:pPr>
+      <w:bookmarkStart w:id="7" w:name="_Toc24112832"/>
       <w:r>
         <w:rPr>
           <w:rFonts w:asciiTheme="minorHAnsi" w:hAnsiTheme="minorHAnsi" w:cstheme="minorHAnsi"/>
@@ -1831,7 +2072,7 @@
         </w:rPr>
         <w:t>Wat zijn poorten</w:t>
       </w:r>
-      <w:bookmarkEnd w:id="6"/>
+      <w:bookmarkEnd w:id="7"/>
     </w:p>
     <w:p>
       <w:pPr>
@@ -1968,6 +2209,7 @@
           <w:szCs w:val="32"/>
         </w:rPr>
       </w:pPr>
+      <w:bookmarkStart w:id="8" w:name="_Toc24112833"/>
       <w:r>
         <w:rPr>
           <w:rFonts w:asciiTheme="minorHAnsi" w:hAnsiTheme="minorHAnsi" w:cstheme="minorHAnsi"/>
@@ -1976,6 +2218,7 @@
         </w:rPr>
         <w:t>2.2 Welke poorten gaan we gebruiken</w:t>
       </w:r>
+      <w:bookmarkEnd w:id="8"/>
     </w:p>
     <w:p>
       <w:pPr>
@@ -1997,66 +2240,524 @@
     <w:p>
       <w:pPr>
         <w:pStyle w:val="Kop2"/>
-        <w:rPr>
-          <w:color w:val="auto"/>
-          <w:sz w:val="28"/>
-          <w:szCs w:val="28"/>
-          <w:u w:val="single"/>
-        </w:rPr>
-      </w:pPr>
-      <w:bookmarkStart w:id="7" w:name="_Toc24049972"/>
-      <w:r>
-        <w:rPr>
-          <w:color w:val="auto"/>
-          <w:sz w:val="28"/>
-          <w:szCs w:val="28"/>
-        </w:rPr>
-        <w:t xml:space="preserve">2.2 </w:t>
-      </w:r>
-      <w:r>
-        <w:rPr>
-          <w:color w:val="auto"/>
-          <w:sz w:val="28"/>
-          <w:szCs w:val="28"/>
+        <w:numPr>
+          <w:ilvl w:val="1"/>
+          <w:numId w:val="7"/>
+        </w:numPr>
+        <w:rPr>
+          <w:rFonts w:asciiTheme="minorHAnsi" w:hAnsiTheme="minorHAnsi" w:cstheme="minorHAnsi"/>
+          <w:sz w:val="32"/>
+        </w:rPr>
+      </w:pPr>
+      <w:bookmarkStart w:id="9" w:name="_Toc24112834"/>
+      <w:r>
+        <w:rPr>
+          <w:rFonts w:asciiTheme="minorHAnsi" w:hAnsiTheme="minorHAnsi" w:cstheme="minorHAnsi"/>
+          <w:sz w:val="32"/>
         </w:rPr>
         <w:t>Voorbeeld firewall error</w:t>
       </w:r>
-      <w:bookmarkEnd w:id="7"/>
-    </w:p>
-    <w:p>
-      <w:pPr>
-        <w:rPr>
-          <w:rFonts w:asciiTheme="majorHAnsi" w:hAnsiTheme="majorHAnsi" w:cstheme="majorHAnsi"/>
-          <w:sz w:val="36"/>
-          <w:szCs w:val="28"/>
-        </w:rPr>
-      </w:pPr>
-      <w:r>
+      <w:bookmarkEnd w:id="9"/>
+    </w:p>
+    <w:p>
+      <w:pPr>
+        <w:rPr>
+          <w:sz w:val="28"/>
+        </w:rPr>
+      </w:pPr>
+    </w:p>
+    <w:p>
+      <w:pPr>
         <w:rPr>
           <w:noProof/>
           <w:lang w:eastAsia="nl-BE"/>
         </w:rPr>
+      </w:pPr>
+      <w:r>
+        <w:rPr>
+          <w:noProof/>
+          <w:lang w:eastAsia="nl-BE"/>
+        </w:rPr>
+        <w:br w:type="page"/>
+      </w:r>
+    </w:p>
+    <w:p>
+      <w:pPr>
+        <w:pStyle w:val="Kop1"/>
+        <w:rPr>
+          <w:rFonts w:asciiTheme="minorHAnsi" w:hAnsiTheme="minorHAnsi" w:cstheme="minorHAnsi"/>
+          <w:sz w:val="40"/>
+          <w:szCs w:val="40"/>
+        </w:rPr>
+      </w:pPr>
+      <w:bookmarkStart w:id="10" w:name="_Toc24112835"/>
+      <w:r>
+        <w:rPr>
+          <w:rFonts w:asciiTheme="minorHAnsi" w:hAnsiTheme="minorHAnsi" w:cstheme="minorHAnsi"/>
+          <w:sz w:val="40"/>
+          <w:szCs w:val="40"/>
+        </w:rPr>
+        <w:lastRenderedPageBreak/>
+        <w:t>3.</w:t>
+      </w:r>
+      <w:r>
+        <w:rPr>
+          <w:rFonts w:asciiTheme="minorHAnsi" w:hAnsiTheme="minorHAnsi" w:cstheme="minorHAnsi"/>
+          <w:sz w:val="40"/>
+          <w:szCs w:val="40"/>
+        </w:rPr>
+        <w:t>Mutlithreading</w:t>
+      </w:r>
+      <w:bookmarkEnd w:id="10"/>
+    </w:p>
+    <w:p>
+      <w:pPr>
+        <w:pStyle w:val="Kop2"/>
+        <w:rPr>
+          <w:rStyle w:val="Kop2Char"/>
+          <w:rFonts w:asciiTheme="minorHAnsi" w:hAnsiTheme="minorHAnsi" w:cstheme="minorHAnsi"/>
+          <w:sz w:val="32"/>
+        </w:rPr>
+      </w:pPr>
+      <w:bookmarkStart w:id="11" w:name="_Toc24112836"/>
+      <w:r>
+        <w:rPr>
+          <w:rFonts w:asciiTheme="minorHAnsi" w:hAnsiTheme="minorHAnsi" w:cstheme="minorHAnsi"/>
+          <w:sz w:val="32"/>
+        </w:rPr>
+        <w:t xml:space="preserve">3.2 Wat is </w:t>
+      </w:r>
+      <w:proofErr w:type="spellStart"/>
+      <w:r>
+        <w:rPr>
+          <w:rFonts w:asciiTheme="minorHAnsi" w:hAnsiTheme="minorHAnsi" w:cstheme="minorHAnsi"/>
+          <w:sz w:val="32"/>
+        </w:rPr>
+        <w:t>multithreading</w:t>
+      </w:r>
+      <w:bookmarkEnd w:id="11"/>
+      <w:proofErr w:type="spellEnd"/>
+    </w:p>
+    <w:p>
+      <w:pPr>
+        <w:ind w:left="360"/>
+        <w:rPr>
+          <w:rFonts w:asciiTheme="majorHAnsi" w:hAnsiTheme="majorHAnsi" w:cstheme="majorHAnsi"/>
+          <w:sz w:val="28"/>
+          <w:szCs w:val="28"/>
+        </w:rPr>
+      </w:pPr>
+      <w:r>
+        <w:rPr>
+          <w:rFonts w:asciiTheme="majorHAnsi" w:hAnsiTheme="majorHAnsi" w:cstheme="majorHAnsi"/>
+          <w:sz w:val="28"/>
+          <w:szCs w:val="28"/>
+        </w:rPr>
+        <w:t xml:space="preserve">Bij </w:t>
+      </w:r>
+      <w:proofErr w:type="spellStart"/>
+      <w:r>
+        <w:rPr>
+          <w:rFonts w:asciiTheme="majorHAnsi" w:hAnsiTheme="majorHAnsi" w:cstheme="majorHAnsi"/>
+          <w:sz w:val="28"/>
+          <w:szCs w:val="28"/>
+        </w:rPr>
+        <w:t>multithreaden</w:t>
+      </w:r>
+      <w:proofErr w:type="spellEnd"/>
+      <w:r>
+        <w:rPr>
+          <w:rFonts w:asciiTheme="majorHAnsi" w:hAnsiTheme="majorHAnsi" w:cstheme="majorHAnsi"/>
+          <w:sz w:val="28"/>
+          <w:szCs w:val="28"/>
+        </w:rPr>
+        <w:t xml:space="preserve"> word de data verdeelt in kleinere delen ook wel </w:t>
+      </w:r>
+      <w:proofErr w:type="spellStart"/>
+      <w:r>
+        <w:rPr>
+          <w:rFonts w:asciiTheme="majorHAnsi" w:hAnsiTheme="majorHAnsi" w:cstheme="majorHAnsi"/>
+          <w:sz w:val="28"/>
+          <w:szCs w:val="28"/>
+        </w:rPr>
+        <w:t>threads</w:t>
+      </w:r>
+      <w:proofErr w:type="spellEnd"/>
+      <w:r>
+        <w:rPr>
+          <w:rFonts w:asciiTheme="majorHAnsi" w:hAnsiTheme="majorHAnsi" w:cstheme="majorHAnsi"/>
+          <w:sz w:val="28"/>
+          <w:szCs w:val="28"/>
+        </w:rPr>
+        <w:t xml:space="preserve"> genoemd</w:t>
+      </w:r>
+      <w:r>
+        <w:rPr>
+          <w:rFonts w:asciiTheme="majorHAnsi" w:hAnsiTheme="majorHAnsi" w:cstheme="majorHAnsi"/>
+          <w:sz w:val="28"/>
+          <w:szCs w:val="28"/>
+        </w:rPr>
+        <w:t>. Deze worden dan allemaal verstuurd en op het einde terug in hu</w:t>
+      </w:r>
+      <w:r>
+        <w:rPr>
+          <w:rFonts w:asciiTheme="majorHAnsi" w:hAnsiTheme="majorHAnsi" w:cstheme="majorHAnsi"/>
+          <w:sz w:val="28"/>
+          <w:szCs w:val="28"/>
+        </w:rPr>
+        <w:t>n</w:t>
+      </w:r>
+      <w:r>
+        <w:rPr>
+          <w:rFonts w:asciiTheme="majorHAnsi" w:hAnsiTheme="majorHAnsi" w:cstheme="majorHAnsi"/>
+          <w:sz w:val="28"/>
+          <w:szCs w:val="28"/>
+        </w:rPr>
+        <w:t xml:space="preserve"> or</w:t>
+      </w:r>
+      <w:r>
+        <w:rPr>
+          <w:rFonts w:asciiTheme="majorHAnsi" w:hAnsiTheme="majorHAnsi" w:cstheme="majorHAnsi"/>
+          <w:sz w:val="28"/>
+          <w:szCs w:val="28"/>
+        </w:rPr>
+        <w:t>i</w:t>
+      </w:r>
+      <w:r>
+        <w:rPr>
+          <w:rFonts w:asciiTheme="majorHAnsi" w:hAnsiTheme="majorHAnsi" w:cstheme="majorHAnsi"/>
+          <w:sz w:val="28"/>
+          <w:szCs w:val="28"/>
+        </w:rPr>
+        <w:t xml:space="preserve">ginele vorm geplaatst </w:t>
+      </w:r>
+    </w:p>
+    <w:p>
+      <w:pPr>
+        <w:ind w:left="360"/>
+        <w:rPr>
+          <w:rFonts w:asciiTheme="majorHAnsi" w:hAnsiTheme="majorHAnsi" w:cstheme="majorHAnsi"/>
+          <w:sz w:val="28"/>
+          <w:szCs w:val="28"/>
+        </w:rPr>
+      </w:pPr>
+      <w:r>
+        <w:rPr>
+          <w:rFonts w:asciiTheme="majorHAnsi" w:hAnsiTheme="majorHAnsi" w:cstheme="majorHAnsi"/>
+          <w:sz w:val="28"/>
+          <w:szCs w:val="28"/>
+        </w:rPr>
+        <w:t xml:space="preserve">Bij </w:t>
+      </w:r>
+      <w:proofErr w:type="spellStart"/>
+      <w:r>
+        <w:rPr>
+          <w:rFonts w:asciiTheme="majorHAnsi" w:hAnsiTheme="majorHAnsi" w:cstheme="majorHAnsi"/>
+          <w:sz w:val="28"/>
+          <w:szCs w:val="28"/>
+        </w:rPr>
+        <w:t>multithreading</w:t>
+      </w:r>
+      <w:proofErr w:type="spellEnd"/>
+      <w:r>
+        <w:rPr>
+          <w:rFonts w:asciiTheme="majorHAnsi" w:hAnsiTheme="majorHAnsi" w:cstheme="majorHAnsi"/>
+          <w:sz w:val="28"/>
+          <w:szCs w:val="28"/>
+        </w:rPr>
+        <w:t xml:space="preserve"> zijn er wel bepaalde voorwaarden aan gekoppeld wanneer dit gebruikt mag worden.</w:t>
+      </w:r>
+    </w:p>
+    <w:p>
+      <w:pPr>
+        <w:ind w:left="360"/>
+        <w:rPr>
+          <w:rFonts w:eastAsia="Times New Roman" w:cstheme="minorHAnsi"/>
+          <w:sz w:val="28"/>
+          <w:szCs w:val="28"/>
+          <w:lang w:eastAsia="nl-BE"/>
+        </w:rPr>
+      </w:pPr>
+      <w:r>
+        <w:rPr>
+          <w:rFonts w:asciiTheme="majorHAnsi" w:eastAsia="Times New Roman" w:hAnsiTheme="majorHAnsi" w:cstheme="majorHAnsi"/>
+          <w:sz w:val="28"/>
+          <w:szCs w:val="28"/>
+          <w:lang w:eastAsia="nl-BE"/>
+        </w:rPr>
+        <w:t xml:space="preserve"> Het zit Een virtuele adresruimte dat het procesbeeld bevat of</w:t>
+      </w:r>
+      <w:r>
+        <w:rPr>
+          <w:rFonts w:asciiTheme="majorHAnsi" w:hAnsiTheme="majorHAnsi" w:cstheme="majorHAnsi"/>
+          <w:sz w:val="28"/>
+          <w:szCs w:val="28"/>
+        </w:rPr>
+        <w:t xml:space="preserve"> in heeft een </w:t>
+      </w:r>
+      <w:r>
+        <w:rPr>
+          <w:rFonts w:asciiTheme="majorHAnsi" w:eastAsia="Times New Roman" w:hAnsiTheme="majorHAnsi" w:cstheme="majorHAnsi"/>
+          <w:sz w:val="28"/>
+          <w:szCs w:val="28"/>
+          <w:lang w:eastAsia="nl-BE"/>
+        </w:rPr>
+        <w:t xml:space="preserve">beveiligde toegang tot processoren, andere processen (voor </w:t>
+      </w:r>
+      <w:proofErr w:type="spellStart"/>
+      <w:r>
+        <w:rPr>
+          <w:rFonts w:asciiTheme="majorHAnsi" w:eastAsia="Times New Roman" w:hAnsiTheme="majorHAnsi" w:cstheme="majorHAnsi"/>
+          <w:sz w:val="28"/>
+          <w:szCs w:val="28"/>
+          <w:lang w:eastAsia="nl-BE"/>
+        </w:rPr>
+        <w:t>interproces</w:t>
+      </w:r>
+      <w:proofErr w:type="spellEnd"/>
+      <w:r>
+        <w:rPr>
+          <w:rFonts w:asciiTheme="majorHAnsi" w:eastAsia="Times New Roman" w:hAnsiTheme="majorHAnsi" w:cstheme="majorHAnsi"/>
+          <w:sz w:val="28"/>
+          <w:szCs w:val="28"/>
+          <w:lang w:eastAsia="nl-BE"/>
+        </w:rPr>
+        <w:t xml:space="preserve"> </w:t>
+      </w:r>
+      <w:r>
+        <w:rPr>
+          <w:rFonts w:eastAsia="Times New Roman" w:cstheme="minorHAnsi"/>
+          <w:sz w:val="28"/>
+          <w:szCs w:val="28"/>
+          <w:lang w:eastAsia="nl-BE"/>
+        </w:rPr>
+        <w:t>communicatie), bestanden en I/O bronnen (apparaten en kanalen).</w:t>
+      </w:r>
+    </w:p>
+    <w:p>
+      <w:pPr>
+        <w:pStyle w:val="Kop2"/>
+        <w:rPr>
+          <w:rFonts w:asciiTheme="minorHAnsi" w:hAnsiTheme="minorHAnsi" w:cstheme="minorHAnsi"/>
+          <w:sz w:val="32"/>
+          <w:szCs w:val="32"/>
+        </w:rPr>
+      </w:pPr>
+      <w:bookmarkStart w:id="12" w:name="_Toc24112837"/>
+      <w:r>
+        <w:rPr>
+          <w:rFonts w:asciiTheme="minorHAnsi" w:hAnsiTheme="minorHAnsi" w:cstheme="minorHAnsi"/>
+          <w:sz w:val="32"/>
+          <w:szCs w:val="32"/>
+        </w:rPr>
+        <w:t xml:space="preserve">3.1 </w:t>
+      </w:r>
+      <w:r>
+        <w:rPr>
+          <w:rFonts w:asciiTheme="minorHAnsi" w:hAnsiTheme="minorHAnsi" w:cstheme="minorHAnsi"/>
+          <w:sz w:val="32"/>
+          <w:szCs w:val="32"/>
+        </w:rPr>
+        <w:t xml:space="preserve">Voorbeeld </w:t>
+      </w:r>
+      <w:proofErr w:type="spellStart"/>
+      <w:r>
+        <w:rPr>
+          <w:rFonts w:asciiTheme="minorHAnsi" w:hAnsiTheme="minorHAnsi" w:cstheme="minorHAnsi"/>
+          <w:sz w:val="32"/>
+          <w:szCs w:val="32"/>
+        </w:rPr>
+        <w:t>multithreading</w:t>
+      </w:r>
+      <w:bookmarkEnd w:id="12"/>
+      <w:proofErr w:type="spellEnd"/>
+    </w:p>
+    <w:p>
+      <w:pPr>
+        <w:rPr>
+          <w:rFonts w:asciiTheme="majorHAnsi" w:eastAsiaTheme="majorEastAsia" w:hAnsiTheme="majorHAnsi" w:cstheme="majorBidi"/>
+          <w:sz w:val="28"/>
+          <w:szCs w:val="28"/>
+        </w:rPr>
+      </w:pPr>
+      <w:r>
+        <w:rPr>
+          <w:sz w:val="28"/>
+          <w:szCs w:val="28"/>
+        </w:rPr>
+        <w:br w:type="page"/>
+      </w:r>
+    </w:p>
+    <w:p>
+      <w:pPr>
+        <w:pStyle w:val="Kop2"/>
+        <w:rPr>
+          <w:color w:val="auto"/>
+          <w:sz w:val="28"/>
+          <w:szCs w:val="24"/>
+        </w:rPr>
+      </w:pPr>
+    </w:p>
+    <w:p>
+      <w:pPr>
+        <w:rPr>
+          <w:rFonts w:asciiTheme="majorHAnsi" w:hAnsiTheme="majorHAnsi" w:cstheme="majorHAnsi"/>
+          <w:sz w:val="36"/>
+          <w:szCs w:val="28"/>
+        </w:rPr>
+      </w:pPr>
+      <w:r>
+        <w:rPr>
+          <w:noProof/>
+        </w:rPr>
+        <w:t xml:space="preserve"> </w:t>
+      </w:r>
+    </w:p>
+    <w:p>
+      <w:pPr>
+        <w:pStyle w:val="Kop1"/>
+        <w:rPr>
+          <w:rFonts w:asciiTheme="minorHAnsi" w:hAnsiTheme="minorHAnsi" w:cstheme="minorHAnsi"/>
+          <w:sz w:val="40"/>
+        </w:rPr>
+      </w:pPr>
+      <w:bookmarkStart w:id="13" w:name="_Toc24112838"/>
+      <w:r>
+        <w:rPr>
+          <w:rFonts w:asciiTheme="minorHAnsi" w:hAnsiTheme="minorHAnsi" w:cstheme="minorHAnsi"/>
+          <w:sz w:val="40"/>
+        </w:rPr>
+        <w:t xml:space="preserve">4 </w:t>
+      </w:r>
+      <w:r>
+        <w:rPr>
+          <w:rFonts w:asciiTheme="minorHAnsi" w:hAnsiTheme="minorHAnsi" w:cstheme="minorHAnsi"/>
+          <w:sz w:val="40"/>
+        </w:rPr>
+        <w:t>Oefening Chatprogram</w:t>
+      </w:r>
+      <w:bookmarkEnd w:id="13"/>
+    </w:p>
+    <w:p>
+      <w:pPr>
+        <w:rPr>
+          <w:sz w:val="24"/>
+        </w:rPr>
+      </w:pPr>
+      <w:r>
+        <w:rPr>
+          <w:sz w:val="24"/>
+        </w:rPr>
+        <w:t xml:space="preserve">Met deze oefening gaan we proberen een chatprogramma te maken dat kan gebruikt worden bij bijvoorbeeld een klein spel zodat de spelers met elkaar kunnen communiceren.  Wat we voor deze oefening nodig hebben zijn 2 verschillende </w:t>
+      </w:r>
+      <w:proofErr w:type="spellStart"/>
+      <w:r>
+        <w:rPr>
+          <w:sz w:val="24"/>
+        </w:rPr>
+        <w:t>projects</w:t>
+      </w:r>
+      <w:proofErr w:type="spellEnd"/>
+      <w:r>
+        <w:rPr>
+          <w:sz w:val="24"/>
+        </w:rPr>
+        <w:t xml:space="preserve">: Client en Server. Jullie gaan van deze 2 de </w:t>
+      </w:r>
+      <w:proofErr w:type="spellStart"/>
+      <w:r>
+        <w:rPr>
+          <w:sz w:val="24"/>
+        </w:rPr>
+        <w:t>client</w:t>
+      </w:r>
+      <w:proofErr w:type="spellEnd"/>
+      <w:r>
+        <w:rPr>
+          <w:sz w:val="24"/>
+        </w:rPr>
+        <w:t xml:space="preserve"> maken, de server hebben wij al voor jullie gemaakt en kan je vinden op onze </w:t>
+      </w:r>
+      <w:proofErr w:type="spellStart"/>
+      <w:r>
+        <w:rPr>
+          <w:sz w:val="24"/>
+        </w:rPr>
+        <w:t>github</w:t>
+      </w:r>
+      <w:proofErr w:type="spellEnd"/>
+      <w:r>
+        <w:rPr>
+          <w:sz w:val="24"/>
+        </w:rPr>
+        <w:t xml:space="preserve"> namelijk(moet nog gemaakt worden).</w:t>
+      </w:r>
+    </w:p>
+    <w:p>
+      <w:pPr>
+        <w:pStyle w:val="Kop2"/>
+        <w:rPr>
+          <w:rFonts w:asciiTheme="minorHAnsi" w:hAnsiTheme="minorHAnsi" w:cstheme="minorHAnsi"/>
+          <w:sz w:val="32"/>
+        </w:rPr>
+      </w:pPr>
+      <w:bookmarkStart w:id="14" w:name="_Toc24112839"/>
+      <w:r>
+        <w:rPr>
+          <w:rFonts w:asciiTheme="minorHAnsi" w:hAnsiTheme="minorHAnsi" w:cstheme="minorHAnsi"/>
+          <w:sz w:val="32"/>
+        </w:rPr>
+        <w:t xml:space="preserve">4.1 </w:t>
+      </w:r>
+      <w:r>
+        <w:rPr>
+          <w:rFonts w:asciiTheme="minorHAnsi" w:hAnsiTheme="minorHAnsi" w:cstheme="minorHAnsi"/>
+          <w:sz w:val="32"/>
+        </w:rPr>
+        <w:t>Client: solution</w:t>
+      </w:r>
+      <w:bookmarkEnd w:id="14"/>
+      <w:r>
+        <w:rPr>
+          <w:rFonts w:asciiTheme="minorHAnsi" w:hAnsiTheme="minorHAnsi" w:cstheme="minorHAnsi"/>
+          <w:sz w:val="32"/>
+        </w:rPr>
+        <w:t xml:space="preserve"> </w:t>
+      </w:r>
+    </w:p>
+    <w:p>
+      <w:pPr>
+        <w:rPr>
+          <w:b/>
+          <w:i/>
+          <w:sz w:val="24"/>
+        </w:rPr>
+      </w:pPr>
+      <w:r>
+        <w:rPr>
+          <w:lang w:eastAsia="nl-BE"/>
+        </w:rPr>
         <w:drawing>
-          <wp:anchor distT="0" distB="0" distL="114300" distR="114300" simplePos="0" relativeHeight="251663360" behindDoc="1" locked="0" layoutInCell="1" allowOverlap="1" wp14:anchorId="07B115AD" wp14:editId="10A966D7">
+          <wp:anchor distT="0" distB="0" distL="114300" distR="114300" simplePos="0" relativeHeight="251665408" behindDoc="1" locked="0" layoutInCell="1" allowOverlap="1" wp14:anchorId="62F493BF" wp14:editId="70E860EB">
             <wp:simplePos x="0" y="0"/>
-            <wp:positionH relativeFrom="column">
-              <wp:posOffset>-4445</wp:posOffset>
+            <wp:positionH relativeFrom="margin">
+              <wp:align>right</wp:align>
             </wp:positionH>
-            <wp:positionV relativeFrom="paragraph">
-              <wp:posOffset>39370</wp:posOffset>
+            <wp:positionV relativeFrom="margin">
+              <wp:posOffset>2662555</wp:posOffset>
             </wp:positionV>
-            <wp:extent cx="4572000" cy="2114550"/>
+            <wp:extent cx="3314700" cy="514350"/>
             <wp:effectExtent l="0" t="0" r="0" b="0"/>
             <wp:wrapTight wrapText="bothSides">
               <wp:wrapPolygon edited="0">
                 <wp:start x="0" y="0"/>
-                <wp:lineTo x="0" y="21405"/>
-                <wp:lineTo x="21510" y="21405"/>
-                <wp:lineTo x="21510" y="0"/>
+                <wp:lineTo x="0" y="20800"/>
+                <wp:lineTo x="21476" y="20800"/>
+                <wp:lineTo x="21476" y="0"/>
                 <wp:lineTo x="0" y="0"/>
               </wp:wrapPolygon>
             </wp:wrapTight>
-            <wp:docPr id="9" name="Afbeelding 9"/>
+            <wp:docPr id="1" name="Picture 1"/>
             <wp:cNvGraphicFramePr>
               <a:graphicFrameLocks xmlns:a="http://schemas.openxmlformats.org/drawingml/2006/main" noChangeAspect="1"/>
             </wp:cNvGraphicFramePr>
@@ -2082,7 +2783,7 @@
                   <pic:spPr>
                     <a:xfrm>
                       <a:off x="0" y="0"/>
-                      <a:ext cx="4572000" cy="2114550"/>
+                      <a:ext cx="3314700" cy="514350"/>
                     </a:xfrm>
                     <a:prstGeom prst="rect">
                       <a:avLst/>
@@ -2094,332 +2795,87 @@
           </wp:anchor>
         </w:drawing>
       </w:r>
-    </w:p>
-    <w:p>
-      <w:pPr>
-        <w:rPr>
-          <w:rFonts w:asciiTheme="majorHAnsi" w:hAnsiTheme="majorHAnsi" w:cstheme="majorHAnsi"/>
-          <w:sz w:val="36"/>
-          <w:szCs w:val="28"/>
-        </w:rPr>
-      </w:pPr>
-    </w:p>
-    <w:p>
-      <w:pPr>
-        <w:rPr>
-          <w:rFonts w:asciiTheme="majorHAnsi" w:hAnsiTheme="majorHAnsi" w:cstheme="majorHAnsi"/>
-          <w:sz w:val="36"/>
-          <w:szCs w:val="28"/>
-        </w:rPr>
-      </w:pPr>
-    </w:p>
-    <w:p>
-      <w:pPr>
-        <w:pStyle w:val="Kop1"/>
-        <w:numPr>
-          <w:ilvl w:val="0"/>
-          <w:numId w:val="2"/>
-        </w:numPr>
-        <w:rPr>
-          <w:color w:val="auto"/>
-          <w:sz w:val="36"/>
-          <w:szCs w:val="36"/>
-        </w:rPr>
-      </w:pPr>
-      <w:bookmarkStart w:id="8" w:name="_Toc24049973"/>
+      <w:r>
+        <w:rPr>
+          <w:sz w:val="24"/>
+        </w:rPr>
+        <w:t xml:space="preserve">Maak een </w:t>
+      </w:r>
+      <w:r>
+        <w:rPr>
+          <w:i/>
+          <w:sz w:val="24"/>
+        </w:rPr>
+        <w:t>Windows Forms Application</w:t>
+      </w:r>
+      <w:r>
+        <w:rPr>
+          <w:sz w:val="24"/>
+        </w:rPr>
+        <w:t xml:space="preserve"> </w:t>
+      </w:r>
+      <w:r>
+        <w:rPr>
+          <w:sz w:val="24"/>
+        </w:rPr>
+        <w:t xml:space="preserve">aan </w:t>
+      </w:r>
+      <w:r>
+        <w:rPr>
+          <w:sz w:val="24"/>
+        </w:rPr>
+        <w:t>met de</w:t>
+      </w:r>
+      <w:r>
+        <w:rPr>
+          <w:sz w:val="24"/>
+        </w:rPr>
+        <w:t xml:space="preserve"> naam </w:t>
+      </w:r>
       <w:proofErr w:type="spellStart"/>
       <w:r>
         <w:rPr>
-          <w:color w:val="auto"/>
-          <w:sz w:val="36"/>
-          <w:szCs w:val="36"/>
-        </w:rPr>
-        <w:t>Mutlithreading</w:t>
-      </w:r>
-      <w:bookmarkEnd w:id="8"/>
+          <w:b/>
+          <w:i/>
+          <w:sz w:val="24"/>
+        </w:rPr>
+        <w:t>ChatClient</w:t>
+      </w:r>
       <w:proofErr w:type="spellEnd"/>
-    </w:p>
-    <w:p>
-      <w:pPr>
-        <w:ind w:left="360"/>
-        <w:rPr>
-          <w:rFonts w:asciiTheme="majorHAnsi" w:hAnsiTheme="majorHAnsi" w:cstheme="majorHAnsi"/>
-          <w:sz w:val="28"/>
-        </w:rPr>
-      </w:pPr>
-      <w:r>
-        <w:rPr>
-          <w:rFonts w:asciiTheme="majorHAnsi" w:hAnsiTheme="majorHAnsi" w:cstheme="majorHAnsi"/>
-          <w:sz w:val="28"/>
-        </w:rPr>
-        <w:t xml:space="preserve">Bij </w:t>
-      </w:r>
-      <w:proofErr w:type="spellStart"/>
-      <w:r>
-        <w:rPr>
-          <w:rFonts w:asciiTheme="majorHAnsi" w:hAnsiTheme="majorHAnsi" w:cstheme="majorHAnsi"/>
-          <w:sz w:val="28"/>
-        </w:rPr>
-        <w:t>multithreaden</w:t>
-      </w:r>
-      <w:proofErr w:type="spellEnd"/>
-      <w:r>
-        <w:rPr>
-          <w:rFonts w:asciiTheme="majorHAnsi" w:hAnsiTheme="majorHAnsi" w:cstheme="majorHAnsi"/>
-          <w:sz w:val="28"/>
-        </w:rPr>
-        <w:t xml:space="preserve"> word de data verdeelt in kleinere delen ook wel </w:t>
-      </w:r>
-      <w:proofErr w:type="spellStart"/>
-      <w:r>
-        <w:rPr>
-          <w:rFonts w:asciiTheme="majorHAnsi" w:hAnsiTheme="majorHAnsi" w:cstheme="majorHAnsi"/>
-          <w:sz w:val="28"/>
-        </w:rPr>
-        <w:t>threads</w:t>
-      </w:r>
-      <w:proofErr w:type="spellEnd"/>
-      <w:r>
-        <w:rPr>
-          <w:rFonts w:asciiTheme="majorHAnsi" w:hAnsiTheme="majorHAnsi" w:cstheme="majorHAnsi"/>
-          <w:sz w:val="28"/>
-        </w:rPr>
-        <w:t xml:space="preserve"> genoemd</w:t>
-      </w:r>
-      <w:r>
-        <w:rPr>
-          <w:rFonts w:asciiTheme="majorHAnsi" w:hAnsiTheme="majorHAnsi" w:cstheme="majorHAnsi"/>
-          <w:sz w:val="28"/>
-        </w:rPr>
-        <w:t>. Deze worden dan allemaal verstuurd en op het einde terug in hu</w:t>
-      </w:r>
-      <w:r>
-        <w:rPr>
-          <w:rFonts w:asciiTheme="majorHAnsi" w:hAnsiTheme="majorHAnsi" w:cstheme="majorHAnsi"/>
-          <w:sz w:val="28"/>
-        </w:rPr>
-        <w:t>n</w:t>
-      </w:r>
-      <w:r>
-        <w:rPr>
-          <w:rFonts w:asciiTheme="majorHAnsi" w:hAnsiTheme="majorHAnsi" w:cstheme="majorHAnsi"/>
-          <w:sz w:val="28"/>
-        </w:rPr>
-        <w:t xml:space="preserve"> or</w:t>
-      </w:r>
-      <w:r>
-        <w:rPr>
-          <w:rFonts w:asciiTheme="majorHAnsi" w:hAnsiTheme="majorHAnsi" w:cstheme="majorHAnsi"/>
-          <w:sz w:val="28"/>
-        </w:rPr>
-        <w:t>i</w:t>
-      </w:r>
-      <w:r>
-        <w:rPr>
-          <w:rFonts w:asciiTheme="majorHAnsi" w:hAnsiTheme="majorHAnsi" w:cstheme="majorHAnsi"/>
-          <w:sz w:val="28"/>
-        </w:rPr>
-        <w:t xml:space="preserve">ginele vorm geplaatst </w:t>
-      </w:r>
-    </w:p>
-    <w:p>
-      <w:pPr>
-        <w:ind w:left="360"/>
-        <w:rPr>
-          <w:rFonts w:asciiTheme="majorHAnsi" w:hAnsiTheme="majorHAnsi" w:cstheme="majorHAnsi"/>
-          <w:sz w:val="28"/>
-        </w:rPr>
-      </w:pPr>
-      <w:r>
-        <w:rPr>
-          <w:rFonts w:asciiTheme="majorHAnsi" w:hAnsiTheme="majorHAnsi" w:cstheme="majorHAnsi"/>
-          <w:sz w:val="28"/>
-        </w:rPr>
-        <w:t xml:space="preserve">Bij </w:t>
-      </w:r>
-      <w:proofErr w:type="spellStart"/>
-      <w:r>
-        <w:rPr>
-          <w:rFonts w:asciiTheme="majorHAnsi" w:hAnsiTheme="majorHAnsi" w:cstheme="majorHAnsi"/>
-          <w:sz w:val="28"/>
-        </w:rPr>
-        <w:t>multithreading</w:t>
-      </w:r>
-      <w:proofErr w:type="spellEnd"/>
-      <w:r>
-        <w:rPr>
-          <w:rFonts w:asciiTheme="majorHAnsi" w:hAnsiTheme="majorHAnsi" w:cstheme="majorHAnsi"/>
-          <w:sz w:val="28"/>
-        </w:rPr>
-        <w:t xml:space="preserve"> zijn er wel bepaalde voorwaarden aan gekoppeld wanneer dit gebruikt mag worden.</w:t>
-      </w:r>
-    </w:p>
-    <w:p>
-      <w:pPr>
-        <w:ind w:left="360"/>
-        <w:rPr>
-          <w:rFonts w:asciiTheme="majorHAnsi" w:eastAsia="Times New Roman" w:hAnsiTheme="majorHAnsi" w:cstheme="majorHAnsi"/>
-          <w:sz w:val="28"/>
-          <w:szCs w:val="28"/>
+      <w:r>
+        <w:rPr>
+          <w:b/>
+          <w:i/>
+          <w:sz w:val="24"/>
+        </w:rPr>
+        <w:t>.</w:t>
+      </w:r>
+    </w:p>
+    <w:p>
+      <w:pPr>
+        <w:rPr>
+          <w:b/>
+          <w:sz w:val="32"/>
+          <w:u w:val="single"/>
+        </w:rPr>
+      </w:pPr>
+      <w:r>
+        <w:rPr>
           <w:lang w:eastAsia="nl-BE"/>
         </w:rPr>
-      </w:pPr>
-      <w:r>
-        <w:rPr>
-          <w:rFonts w:asciiTheme="majorHAnsi" w:eastAsia="Times New Roman" w:hAnsiTheme="majorHAnsi" w:cstheme="majorHAnsi"/>
-          <w:sz w:val="28"/>
-          <w:szCs w:val="28"/>
-          <w:lang w:eastAsia="nl-BE"/>
-        </w:rPr>
-        <w:lastRenderedPageBreak/>
-        <w:t xml:space="preserve"> </w:t>
-      </w:r>
-      <w:r>
-        <w:rPr>
-          <w:rFonts w:asciiTheme="majorHAnsi" w:eastAsia="Times New Roman" w:hAnsiTheme="majorHAnsi" w:cstheme="majorHAnsi"/>
-          <w:sz w:val="28"/>
-          <w:szCs w:val="28"/>
-          <w:lang w:eastAsia="nl-BE"/>
-        </w:rPr>
-        <w:t xml:space="preserve">Het zit </w:t>
-      </w:r>
-      <w:r>
-        <w:rPr>
-          <w:rFonts w:asciiTheme="majorHAnsi" w:eastAsia="Times New Roman" w:hAnsiTheme="majorHAnsi" w:cstheme="majorHAnsi"/>
-          <w:sz w:val="28"/>
-          <w:szCs w:val="28"/>
-          <w:lang w:eastAsia="nl-BE"/>
-        </w:rPr>
-        <w:t>Een virtuele adresruimte dat het procesbeeld bevat</w:t>
-      </w:r>
-      <w:r>
-        <w:rPr>
-          <w:rFonts w:asciiTheme="majorHAnsi" w:eastAsia="Times New Roman" w:hAnsiTheme="majorHAnsi" w:cstheme="majorHAnsi"/>
-          <w:sz w:val="28"/>
-          <w:szCs w:val="28"/>
-          <w:lang w:eastAsia="nl-BE"/>
-        </w:rPr>
-        <w:t xml:space="preserve"> of</w:t>
-      </w:r>
-      <w:r>
-        <w:rPr>
-          <w:rFonts w:asciiTheme="majorHAnsi" w:hAnsiTheme="majorHAnsi" w:cstheme="majorHAnsi"/>
-          <w:sz w:val="28"/>
-        </w:rPr>
-        <w:t xml:space="preserve"> in heeft een </w:t>
-      </w:r>
-      <w:r>
-        <w:rPr>
-          <w:rFonts w:asciiTheme="majorHAnsi" w:eastAsia="Times New Roman" w:hAnsiTheme="majorHAnsi" w:cstheme="majorHAnsi"/>
-          <w:sz w:val="28"/>
-          <w:szCs w:val="28"/>
-          <w:lang w:eastAsia="nl-BE"/>
-        </w:rPr>
-        <w:t>b</w:t>
-      </w:r>
-      <w:r>
-        <w:rPr>
-          <w:rFonts w:asciiTheme="majorHAnsi" w:eastAsia="Times New Roman" w:hAnsiTheme="majorHAnsi" w:cstheme="majorHAnsi"/>
-          <w:sz w:val="28"/>
-          <w:szCs w:val="28"/>
-          <w:lang w:eastAsia="nl-BE"/>
-        </w:rPr>
-        <w:t xml:space="preserve">eveiligde toegang tot processoren, andere processen (voor </w:t>
-      </w:r>
-      <w:proofErr w:type="spellStart"/>
-      <w:r>
-        <w:rPr>
-          <w:rFonts w:asciiTheme="majorHAnsi" w:eastAsia="Times New Roman" w:hAnsiTheme="majorHAnsi" w:cstheme="majorHAnsi"/>
-          <w:sz w:val="28"/>
-          <w:szCs w:val="28"/>
-          <w:lang w:eastAsia="nl-BE"/>
-        </w:rPr>
-        <w:t>interproces</w:t>
-      </w:r>
-      <w:proofErr w:type="spellEnd"/>
-      <w:r>
-        <w:rPr>
-          <w:rFonts w:asciiTheme="majorHAnsi" w:eastAsia="Times New Roman" w:hAnsiTheme="majorHAnsi" w:cstheme="majorHAnsi"/>
-          <w:sz w:val="28"/>
-          <w:szCs w:val="28"/>
-          <w:lang w:eastAsia="nl-BE"/>
-        </w:rPr>
-        <w:t xml:space="preserve"> communicatie), bestanden en I/O bronnen (apparaten en kanalen)</w:t>
-      </w:r>
-      <w:r>
-        <w:rPr>
-          <w:rFonts w:asciiTheme="majorHAnsi" w:eastAsia="Times New Roman" w:hAnsiTheme="majorHAnsi" w:cstheme="majorHAnsi"/>
-          <w:sz w:val="28"/>
-          <w:szCs w:val="28"/>
-          <w:lang w:eastAsia="nl-BE"/>
-        </w:rPr>
-        <w:t>.</w:t>
-      </w:r>
-    </w:p>
-    <w:p>
-      <w:pPr>
-        <w:pStyle w:val="Kop2"/>
-        <w:rPr>
-          <w:color w:val="auto"/>
-          <w:sz w:val="28"/>
-          <w:szCs w:val="24"/>
-        </w:rPr>
-      </w:pPr>
-      <w:bookmarkStart w:id="9" w:name="_Toc24049974"/>
-      <w:r>
-        <w:rPr>
-          <w:color w:val="auto"/>
-          <w:sz w:val="28"/>
-          <w:szCs w:val="28"/>
-        </w:rPr>
-        <w:t xml:space="preserve">3.1 </w:t>
-      </w:r>
-      <w:r>
-        <w:rPr>
-          <w:color w:val="auto"/>
-          <w:sz w:val="28"/>
-          <w:szCs w:val="28"/>
-        </w:rPr>
-        <w:t xml:space="preserve">Voorbeeld </w:t>
-      </w:r>
-      <w:proofErr w:type="spellStart"/>
-      <w:r>
-        <w:rPr>
-          <w:color w:val="auto"/>
-          <w:sz w:val="28"/>
-          <w:szCs w:val="28"/>
-        </w:rPr>
-        <w:t>multithreading</w:t>
-      </w:r>
-      <w:bookmarkEnd w:id="9"/>
-      <w:proofErr w:type="spellEnd"/>
-    </w:p>
-    <w:p>
-      <w:pPr>
-        <w:rPr>
-          <w:rFonts w:asciiTheme="majorHAnsi" w:hAnsiTheme="majorHAnsi" w:cstheme="majorHAnsi"/>
-          <w:sz w:val="36"/>
-          <w:szCs w:val="28"/>
-        </w:rPr>
-      </w:pPr>
-      <w:r>
-        <w:rPr>
-          <w:noProof/>
-          <w:lang w:eastAsia="nl-BE"/>
-        </w:rPr>
         <w:drawing>
-          <wp:anchor distT="0" distB="0" distL="114300" distR="114300" simplePos="0" relativeHeight="251662336" behindDoc="1" locked="0" layoutInCell="1" allowOverlap="1" wp14:anchorId="54741564" wp14:editId="07DA7768">
+          <wp:anchor distT="0" distB="0" distL="114300" distR="114300" simplePos="0" relativeHeight="251666432" behindDoc="0" locked="0" layoutInCell="1" allowOverlap="1" wp14:anchorId="10FB5F20" wp14:editId="4E101F63">
             <wp:simplePos x="0" y="0"/>
-            <wp:positionH relativeFrom="column">
-              <wp:posOffset>2729230</wp:posOffset>
+            <wp:positionH relativeFrom="margin">
+              <wp:posOffset>-85725</wp:posOffset>
             </wp:positionH>
-            <wp:positionV relativeFrom="paragraph">
-              <wp:posOffset>1762125</wp:posOffset>
+            <wp:positionV relativeFrom="margin">
+              <wp:posOffset>3065145</wp:posOffset>
             </wp:positionV>
-            <wp:extent cx="3867150" cy="1819275"/>
+            <wp:extent cx="2019300" cy="3590925"/>
             <wp:effectExtent l="0" t="0" r="0" b="9525"/>
-            <wp:wrapNone/>
-            <wp:docPr id="8" name="Afbeelding 8"/>
+            <wp:wrapSquare wrapText="bothSides"/>
+            <wp:docPr id="2" name="Picture 2"/>
             <wp:cNvGraphicFramePr>
               <a:graphicFrameLocks xmlns:a="http://schemas.openxmlformats.org/drawingml/2006/main" noChangeAspect="1"/>
             </wp:cNvGraphicFramePr>
@@ -2445,7 +2901,7 @@
                   <pic:spPr>
                     <a:xfrm>
                       <a:off x="0" y="0"/>
-                      <a:ext cx="3867150" cy="1819275"/>
+                      <a:ext cx="2019300" cy="3590925"/>
                     </a:xfrm>
                     <a:prstGeom prst="rect">
                       <a:avLst/>
@@ -2459,174 +2915,236 @@
       </w:r>
       <w:r>
         <w:rPr>
-          <w:noProof/>
-          <w:lang w:eastAsia="nl-BE"/>
-        </w:rPr>
-        <w:drawing>
-          <wp:inline distT="0" distB="0" distL="0" distR="0" wp14:anchorId="5244A224" wp14:editId="2E0D292E">
-            <wp:extent cx="2743200" cy="3581400"/>
-            <wp:effectExtent l="0" t="0" r="0" b="0"/>
-            <wp:docPr id="1" name="Afbeelding 1"/>
-            <wp:cNvGraphicFramePr>
-              <a:graphicFrameLocks xmlns:a="http://schemas.openxmlformats.org/drawingml/2006/main" noChangeAspect="1"/>
-            </wp:cNvGraphicFramePr>
-            <a:graphic xmlns:a="http://schemas.openxmlformats.org/drawingml/2006/main">
-              <a:graphicData uri="http://schemas.openxmlformats.org/drawingml/2006/picture">
-                <pic:pic xmlns:pic="http://schemas.openxmlformats.org/drawingml/2006/picture">
-                  <pic:nvPicPr>
-                    <pic:cNvPr id="1" name=""/>
-                    <pic:cNvPicPr/>
-                  </pic:nvPicPr>
-                  <pic:blipFill>
-                    <a:blip r:embed="rId13"/>
-                    <a:stretch>
-                      <a:fillRect/>
-                    </a:stretch>
-                  </pic:blipFill>
-                  <pic:spPr>
-                    <a:xfrm>
-                      <a:off x="0" y="0"/>
-                      <a:ext cx="2743200" cy="3581400"/>
-                    </a:xfrm>
-                    <a:prstGeom prst="rect">
-                      <a:avLst/>
-                    </a:prstGeom>
-                  </pic:spPr>
-                </pic:pic>
-              </a:graphicData>
-            </a:graphic>
-          </wp:inline>
-        </w:drawing>
-      </w:r>
-      <w:r>
-        <w:rPr>
-          <w:noProof/>
-        </w:rPr>
-        <w:t xml:space="preserve"> </w:t>
-      </w:r>
-    </w:p>
-    <w:p>
-      <w:pPr>
-        <w:rPr>
-          <w:rFonts w:asciiTheme="majorHAnsi" w:hAnsiTheme="majorHAnsi" w:cstheme="majorHAnsi"/>
-          <w:sz w:val="36"/>
-          <w:szCs w:val="28"/>
-        </w:rPr>
-      </w:pPr>
-    </w:p>
-    <w:p>
-      <w:pPr>
-        <w:rPr>
-          <w:rFonts w:asciiTheme="majorHAnsi" w:hAnsiTheme="majorHAnsi" w:cstheme="majorHAnsi"/>
-          <w:sz w:val="36"/>
-          <w:szCs w:val="28"/>
-        </w:rPr>
-      </w:pPr>
-    </w:p>
-    <w:p>
-      <w:pPr>
-        <w:rPr>
-          <w:rFonts w:asciiTheme="majorHAnsi" w:hAnsiTheme="majorHAnsi" w:cstheme="majorHAnsi"/>
-          <w:sz w:val="36"/>
-          <w:szCs w:val="28"/>
-        </w:rPr>
-      </w:pPr>
-    </w:p>
-    <w:p>
-      <w:pPr>
-        <w:rPr>
-          <w:rFonts w:asciiTheme="majorHAnsi" w:hAnsiTheme="majorHAnsi" w:cstheme="majorHAnsi"/>
-          <w:sz w:val="36"/>
-          <w:szCs w:val="28"/>
-        </w:rPr>
-      </w:pPr>
-    </w:p>
-    <w:p>
-      <w:pPr>
-        <w:rPr>
-          <w:rFonts w:asciiTheme="majorHAnsi" w:hAnsiTheme="majorHAnsi" w:cstheme="majorHAnsi"/>
-          <w:sz w:val="36"/>
-          <w:szCs w:val="28"/>
-        </w:rPr>
-      </w:pPr>
-    </w:p>
-    <w:p>
-      <w:pPr>
-        <w:rPr>
-          <w:rFonts w:asciiTheme="majorHAnsi" w:hAnsiTheme="majorHAnsi" w:cstheme="majorHAnsi"/>
-          <w:sz w:val="36"/>
-          <w:szCs w:val="28"/>
-        </w:rPr>
-      </w:pPr>
-    </w:p>
-    <w:p>
-      <w:pPr>
-        <w:rPr>
-          <w:rFonts w:asciiTheme="majorHAnsi" w:hAnsiTheme="majorHAnsi" w:cstheme="majorHAnsi"/>
-          <w:sz w:val="36"/>
-          <w:szCs w:val="28"/>
-        </w:rPr>
-      </w:pPr>
-    </w:p>
-    <w:p>
-      <w:pPr>
-        <w:rPr>
-          <w:rFonts w:asciiTheme="majorHAnsi" w:hAnsiTheme="majorHAnsi" w:cstheme="majorHAnsi"/>
-          <w:sz w:val="36"/>
-          <w:szCs w:val="28"/>
-        </w:rPr>
-      </w:pPr>
-    </w:p>
-    <w:p>
-      <w:pPr>
-        <w:rPr>
-          <w:rFonts w:asciiTheme="majorHAnsi" w:hAnsiTheme="majorHAnsi" w:cstheme="majorHAnsi"/>
-          <w:sz w:val="36"/>
-          <w:szCs w:val="28"/>
-        </w:rPr>
-      </w:pPr>
-    </w:p>
-    <w:p>
-      <w:pPr>
-        <w:rPr>
-          <w:rFonts w:asciiTheme="majorHAnsi" w:hAnsiTheme="majorHAnsi" w:cstheme="majorHAnsi"/>
-          <w:sz w:val="36"/>
-          <w:szCs w:val="28"/>
-        </w:rPr>
-      </w:pPr>
-    </w:p>
-    <w:p>
-      <w:pPr>
-        <w:rPr>
-          <w:rFonts w:asciiTheme="majorHAnsi" w:hAnsiTheme="majorHAnsi" w:cstheme="majorHAnsi"/>
-          <w:sz w:val="36"/>
-          <w:szCs w:val="28"/>
-        </w:rPr>
-      </w:pPr>
-    </w:p>
-    <w:p>
-      <w:pPr>
-        <w:rPr>
-          <w:rFonts w:asciiTheme="majorHAnsi" w:hAnsiTheme="majorHAnsi" w:cstheme="majorHAnsi"/>
-          <w:sz w:val="36"/>
-          <w:szCs w:val="28"/>
-        </w:rPr>
-      </w:pPr>
-    </w:p>
-    <w:p>
-      <w:pPr>
-        <w:pStyle w:val="Kop1"/>
+          <w:b/>
+          <w:sz w:val="32"/>
+          <w:u w:val="single"/>
+        </w:rPr>
+        <w:t xml:space="preserve">Client: </w:t>
+      </w:r>
+      <w:proofErr w:type="spellStart"/>
+      <w:r>
+        <w:rPr>
+          <w:b/>
+          <w:sz w:val="32"/>
+          <w:u w:val="single"/>
+        </w:rPr>
+        <w:t>Domeinlaag</w:t>
+      </w:r>
+      <w:proofErr w:type="spellEnd"/>
+    </w:p>
+    <w:p>
+      <w:pPr>
+        <w:pStyle w:val="Lijstalinea"/>
         <w:numPr>
           <w:ilvl w:val="0"/>
-          <w:numId w:val="2"/>
+          <w:numId w:val="6"/>
         </w:numPr>
+        <w:rPr>
+          <w:sz w:val="24"/>
+        </w:rPr>
+      </w:pPr>
+      <w:r>
+        <w:rPr>
+          <w:sz w:val="24"/>
+        </w:rPr>
+        <w:t>Declareer RX als Streamreader en TX al</w:t>
+      </w:r>
+      <w:r>
+        <w:rPr>
+          <w:sz w:val="24"/>
+        </w:rPr>
+        <w:t xml:space="preserve">s </w:t>
+      </w:r>
+      <w:proofErr w:type="spellStart"/>
+      <w:r>
+        <w:rPr>
+          <w:sz w:val="24"/>
+        </w:rPr>
+        <w:t>streamwriter</w:t>
+      </w:r>
+      <w:proofErr w:type="spellEnd"/>
+    </w:p>
+    <w:p>
+      <w:pPr>
+        <w:pStyle w:val="Lijstalinea"/>
+        <w:numPr>
+          <w:ilvl w:val="0"/>
+          <w:numId w:val="6"/>
+        </w:numPr>
+        <w:rPr>
+          <w:sz w:val="24"/>
+        </w:rPr>
+      </w:pPr>
+      <w:r>
+        <w:rPr>
+          <w:sz w:val="24"/>
+        </w:rPr>
+        <w:t xml:space="preserve">Maak 3 eigenschappen aan waarin de </w:t>
+      </w:r>
+      <w:proofErr w:type="spellStart"/>
+      <w:r>
+        <w:rPr>
+          <w:sz w:val="24"/>
+        </w:rPr>
+        <w:t>TCPClient</w:t>
+      </w:r>
+      <w:proofErr w:type="spellEnd"/>
+      <w:r>
+        <w:rPr>
+          <w:sz w:val="24"/>
+        </w:rPr>
+        <w:t xml:space="preserve">, </w:t>
+      </w:r>
+      <w:proofErr w:type="spellStart"/>
+      <w:r>
+        <w:rPr>
+          <w:sz w:val="24"/>
+        </w:rPr>
+        <w:t>TCPCLientStream</w:t>
+      </w:r>
+      <w:proofErr w:type="spellEnd"/>
+      <w:r>
+        <w:rPr>
+          <w:sz w:val="24"/>
+        </w:rPr>
+        <w:t xml:space="preserve"> en Username kunnen bewaard worden.</w:t>
+      </w:r>
+    </w:p>
+    <w:p>
+      <w:pPr>
+        <w:rPr>
+          <w:rFonts w:asciiTheme="majorHAnsi" w:hAnsiTheme="majorHAnsi" w:cstheme="majorHAnsi"/>
+          <w:sz w:val="36"/>
+          <w:szCs w:val="28"/>
+        </w:rPr>
+      </w:pPr>
+    </w:p>
+    <w:p>
+      <w:pPr>
+        <w:rPr>
+          <w:rFonts w:asciiTheme="majorHAnsi" w:hAnsiTheme="majorHAnsi" w:cstheme="majorHAnsi"/>
+          <w:sz w:val="36"/>
+          <w:szCs w:val="28"/>
+        </w:rPr>
+      </w:pPr>
+    </w:p>
+    <w:p>
+      <w:pPr>
+        <w:rPr>
+          <w:rFonts w:asciiTheme="majorHAnsi" w:hAnsiTheme="majorHAnsi" w:cstheme="majorHAnsi"/>
+          <w:sz w:val="36"/>
+          <w:szCs w:val="28"/>
+        </w:rPr>
+      </w:pPr>
+    </w:p>
+    <w:p>
+      <w:pPr>
+        <w:rPr>
+          <w:rFonts w:asciiTheme="majorHAnsi" w:hAnsiTheme="majorHAnsi" w:cstheme="majorHAnsi"/>
+          <w:sz w:val="36"/>
+          <w:szCs w:val="28"/>
+        </w:rPr>
+      </w:pPr>
+    </w:p>
+    <w:p>
+      <w:pPr>
+        <w:rPr>
+          <w:rFonts w:asciiTheme="majorHAnsi" w:hAnsiTheme="majorHAnsi" w:cstheme="majorHAnsi"/>
+          <w:sz w:val="36"/>
+          <w:szCs w:val="28"/>
+        </w:rPr>
+      </w:pPr>
+    </w:p>
+    <w:p>
+      <w:pPr>
+        <w:rPr>
+          <w:rFonts w:asciiTheme="majorHAnsi" w:hAnsiTheme="majorHAnsi" w:cstheme="majorHAnsi"/>
+          <w:sz w:val="36"/>
+          <w:szCs w:val="28"/>
+        </w:rPr>
+      </w:pPr>
+      <w:r>
+        <w:rPr>
+          <w:rFonts w:asciiTheme="majorHAnsi" w:hAnsiTheme="majorHAnsi" w:cstheme="majorHAnsi"/>
+          <w:sz w:val="36"/>
+          <w:szCs w:val="28"/>
+        </w:rPr>
+        <w:br w:type="page"/>
+      </w:r>
+    </w:p>
+    <w:p>
+      <w:pPr>
+        <w:rPr>
+          <w:rFonts w:asciiTheme="majorHAnsi" w:hAnsiTheme="majorHAnsi" w:cstheme="majorHAnsi"/>
+          <w:sz w:val="36"/>
+          <w:szCs w:val="28"/>
+        </w:rPr>
+      </w:pPr>
+    </w:p>
+    <w:p>
+      <w:pPr>
+        <w:rPr>
+          <w:rFonts w:asciiTheme="majorHAnsi" w:hAnsiTheme="majorHAnsi" w:cstheme="majorHAnsi"/>
+          <w:sz w:val="36"/>
+          <w:szCs w:val="28"/>
+        </w:rPr>
+      </w:pPr>
+    </w:p>
+    <w:p>
+      <w:pPr>
+        <w:rPr>
+          <w:rFonts w:asciiTheme="majorHAnsi" w:hAnsiTheme="majorHAnsi" w:cstheme="majorHAnsi"/>
+          <w:sz w:val="36"/>
+          <w:szCs w:val="28"/>
+        </w:rPr>
+      </w:pPr>
+    </w:p>
+    <w:p>
+      <w:pPr>
+        <w:rPr>
+          <w:rFonts w:asciiTheme="majorHAnsi" w:hAnsiTheme="majorHAnsi" w:cstheme="majorHAnsi"/>
+          <w:sz w:val="36"/>
+          <w:szCs w:val="28"/>
+        </w:rPr>
+      </w:pPr>
+    </w:p>
+    <w:p>
+      <w:pPr>
+        <w:rPr>
+          <w:rFonts w:asciiTheme="majorHAnsi" w:hAnsiTheme="majorHAnsi" w:cstheme="majorHAnsi"/>
+          <w:sz w:val="36"/>
+          <w:szCs w:val="28"/>
+        </w:rPr>
+      </w:pPr>
+    </w:p>
+    <w:p>
+      <w:pPr>
+        <w:rPr>
+          <w:rFonts w:asciiTheme="majorHAnsi" w:hAnsiTheme="majorHAnsi" w:cstheme="majorHAnsi"/>
+          <w:sz w:val="36"/>
+          <w:szCs w:val="28"/>
+        </w:rPr>
+      </w:pPr>
+    </w:p>
+    <w:p>
+      <w:pPr>
+        <w:rPr>
+          <w:rFonts w:asciiTheme="majorHAnsi" w:hAnsiTheme="majorHAnsi" w:cstheme="majorHAnsi"/>
+          <w:sz w:val="36"/>
+          <w:szCs w:val="28"/>
+        </w:rPr>
+      </w:pPr>
+    </w:p>
+    <w:p>
+      <w:pPr>
+        <w:pStyle w:val="Kop1"/>
         <w:rPr>
           <w:color w:val="auto"/>
           <w:sz w:val="36"/>
           <w:szCs w:val="36"/>
         </w:rPr>
       </w:pPr>
-      <w:bookmarkStart w:id="10" w:name="_Toc24049975"/>
+      <w:bookmarkStart w:id="15" w:name="_Toc24112840"/>
       <w:r>
         <w:rPr>
           <w:color w:val="auto"/>
@@ -2635,7 +3153,7 @@
         </w:rPr>
         <w:t>Bronnen:</w:t>
       </w:r>
-      <w:bookmarkEnd w:id="10"/>
+      <w:bookmarkEnd w:id="15"/>
       <w:r>
         <w:rPr>
           <w:color w:val="auto"/>
@@ -2652,7 +3170,7 @@
           <w:rFonts w:asciiTheme="majorHAnsi" w:hAnsiTheme="majorHAnsi" w:cstheme="majorHAnsi"/>
         </w:rPr>
       </w:pPr>
-      <w:hyperlink r:id="rId14" w:history="1">
+      <w:hyperlink r:id="rId13" w:history="1">
         <w:r>
           <w:rPr>
             <w:rStyle w:val="Hyperlink"/>
@@ -2669,7 +3187,7 @@
           <w:sz w:val="28"/>
         </w:rPr>
       </w:pPr>
-      <w:hyperlink r:id="rId15" w:history="1">
+      <w:hyperlink r:id="rId14" w:history="1">
         <w:r>
           <w:rPr>
             <w:rStyle w:val="Hyperlink"/>
@@ -2684,7 +3202,7 @@
           <w:rFonts w:asciiTheme="majorHAnsi" w:hAnsiTheme="majorHAnsi" w:cstheme="majorHAnsi"/>
         </w:rPr>
       </w:pPr>
-      <w:hyperlink r:id="rId16" w:anchor="Transmission_Control_Protocol" w:history="1">
+      <w:hyperlink r:id="rId15" w:anchor="Transmission_Control_Protocol" w:history="1">
         <w:r>
           <w:rPr>
             <w:rStyle w:val="Hyperlink"/>
@@ -2701,7 +3219,7 @@
           <w:sz w:val="28"/>
         </w:rPr>
       </w:pPr>
-      <w:hyperlink r:id="rId17" w:history="1">
+      <w:hyperlink r:id="rId16" w:history="1">
         <w:r>
           <w:rPr>
             <w:rStyle w:val="Hyperlink"/>
@@ -2712,7 +3230,7 @@
       </w:hyperlink>
     </w:p>
     <w:sectPr>
-      <w:footerReference w:type="default" r:id="rId18"/>
+      <w:footerReference w:type="default" r:id="rId17"/>
       <w:pgSz w:w="11906" w:h="16838"/>
       <w:pgMar w:top="1417" w:right="1417" w:bottom="1417" w:left="1417" w:header="708" w:footer="708" w:gutter="0"/>
       <w:cols w:space="708"/>
@@ -2724,7 +3242,7 @@
 </file>
 
 <file path=word/endnotes.xml><?xml version="1.0" encoding="utf-8"?>
-<w:endnotes xmlns:wpc="http://schemas.microsoft.com/office/word/2010/wordprocessingCanvas" xmlns:cx="http://schemas.microsoft.com/office/drawing/2014/chartex" xmlns:cx1="http://schemas.microsoft.com/office/drawing/2015/9/8/chartex" xmlns:cx2="http://schemas.microsoft.com/office/drawing/2015/10/21/chartex" xmlns:cx3="http://schemas.microsoft.com/office/drawing/2016/5/9/chartex" xmlns:cx4="http://schemas.microsoft.com/office/drawing/2016/5/10/chartex" xmlns:cx5="http://schemas.microsoft.com/office/drawing/2016/5/11/chartex" xmlns:cx6="http://schemas.microsoft.com/office/drawing/2016/5/12/chartex" xmlns:cx7="http://schemas.microsoft.com/office/drawing/2016/5/13/chartex" xmlns:cx8="http://schemas.microsoft.com/office/drawing/2016/5/14/chartex" xmlns:mc="http://schemas.openxmlformats.org/markup-compatibility/2006" xmlns:aink="http://schemas.microsoft.com/office/drawing/2016/ink" xmlns:am3d="http://schemas.microsoft.com/office/drawing/2017/model3d" xmlns:o="urn:schemas-microsoft-com:office:office" xmlns:r="http://schemas.openxmlformats.org/officeDocument/2006/relationships" xmlns:m="http://schemas.openxmlformats.org/officeDocument/2006/math" xmlns:v="urn:schemas-microsoft-com:vml" xmlns:wp14="http://schemas.microsoft.com/office/word/2010/wordprocessingDrawing" xmlns:wp="http://schemas.openxmlformats.org/drawingml/2006/wordprocessingDrawing" xmlns:w10="urn:schemas-microsoft-com:office:word" xmlns:w="http://schemas.openxmlformats.org/wordprocessingml/2006/main" xmlns:w14="http://schemas.microsoft.com/office/word/2010/wordml" xmlns:w15="http://schemas.microsoft.com/office/word/2012/wordml" xmlns:w16cid="http://schemas.microsoft.com/office/word/2016/wordml/cid" xmlns:w16se="http://schemas.microsoft.com/office/word/2015/wordml/symex" xmlns:wpg="http://schemas.microsoft.com/office/word/2010/wordprocessingGroup" xmlns:wpi="http://schemas.microsoft.com/office/word/2010/wordprocessingInk" xmlns:wne="http://schemas.microsoft.com/office/word/2006/wordml" xmlns:wps="http://schemas.microsoft.com/office/word/2010/wordprocessingShape" mc:Ignorable="w14 w15 w16se w16cid wp14">
+<w:endnotes xmlns:wpc="http://schemas.microsoft.com/office/word/2010/wordprocessingCanvas" xmlns:cx="http://schemas.microsoft.com/office/drawing/2014/chartex" xmlns:cx1="http://schemas.microsoft.com/office/drawing/2015/9/8/chartex" xmlns:mc="http://schemas.openxmlformats.org/markup-compatibility/2006" xmlns:o="urn:schemas-microsoft-com:office:office" xmlns:r="http://schemas.openxmlformats.org/officeDocument/2006/relationships" xmlns:m="http://schemas.openxmlformats.org/officeDocument/2006/math" xmlns:v="urn:schemas-microsoft-com:vml" xmlns:wp14="http://schemas.microsoft.com/office/word/2010/wordprocessingDrawing" xmlns:wp="http://schemas.openxmlformats.org/drawingml/2006/wordprocessingDrawing" xmlns:w10="urn:schemas-microsoft-com:office:word" xmlns:w="http://schemas.openxmlformats.org/wordprocessingml/2006/main" xmlns:w14="http://schemas.microsoft.com/office/word/2010/wordml" xmlns:w15="http://schemas.microsoft.com/office/word/2012/wordml" xmlns:w16se="http://schemas.microsoft.com/office/word/2015/wordml/symex" xmlns:wpg="http://schemas.microsoft.com/office/word/2010/wordprocessingGroup" xmlns:wpi="http://schemas.microsoft.com/office/word/2010/wordprocessingInk" xmlns:wne="http://schemas.microsoft.com/office/word/2006/wordml" xmlns:wps="http://schemas.microsoft.com/office/word/2010/wordprocessingShape" mc:Ignorable="w14 w15 w16se wp14">
   <w:endnote w:type="separator" w:id="-1">
     <w:p>
       <w:pPr>
@@ -2749,7 +3267,7 @@
 </file>
 
 <file path=word/footer1.xml><?xml version="1.0" encoding="utf-8"?>
-<w:ftr xmlns:wpc="http://schemas.microsoft.com/office/word/2010/wordprocessingCanvas" xmlns:cx="http://schemas.microsoft.com/office/drawing/2014/chartex" xmlns:cx1="http://schemas.microsoft.com/office/drawing/2015/9/8/chartex" xmlns:cx2="http://schemas.microsoft.com/office/drawing/2015/10/21/chartex" xmlns:cx3="http://schemas.microsoft.com/office/drawing/2016/5/9/chartex" xmlns:cx4="http://schemas.microsoft.com/office/drawing/2016/5/10/chartex" xmlns:cx5="http://schemas.microsoft.com/office/drawing/2016/5/11/chartex" xmlns:cx6="http://schemas.microsoft.com/office/drawing/2016/5/12/chartex" xmlns:cx7="http://schemas.microsoft.com/office/drawing/2016/5/13/chartex" xmlns:cx8="http://schemas.microsoft.com/office/drawing/2016/5/14/chartex" xmlns:mc="http://schemas.openxmlformats.org/markup-compatibility/2006" xmlns:aink="http://schemas.microsoft.com/office/drawing/2016/ink" xmlns:am3d="http://schemas.microsoft.com/office/drawing/2017/model3d" xmlns:o="urn:schemas-microsoft-com:office:office" xmlns:r="http://schemas.openxmlformats.org/officeDocument/2006/relationships" xmlns:m="http://schemas.openxmlformats.org/officeDocument/2006/math" xmlns:v="urn:schemas-microsoft-com:vml" xmlns:wp14="http://schemas.microsoft.com/office/word/2010/wordprocessingDrawing" xmlns:wp="http://schemas.openxmlformats.org/drawingml/2006/wordprocessingDrawing" xmlns:w10="urn:schemas-microsoft-com:office:word" xmlns:w="http://schemas.openxmlformats.org/wordprocessingml/2006/main" xmlns:w14="http://schemas.microsoft.com/office/word/2010/wordml" xmlns:w15="http://schemas.microsoft.com/office/word/2012/wordml" xmlns:w16cid="http://schemas.microsoft.com/office/word/2016/wordml/cid" xmlns:w16se="http://schemas.microsoft.com/office/word/2015/wordml/symex" xmlns:wpg="http://schemas.microsoft.com/office/word/2010/wordprocessingGroup" xmlns:wpi="http://schemas.microsoft.com/office/word/2010/wordprocessingInk" xmlns:wne="http://schemas.microsoft.com/office/word/2006/wordml" xmlns:wps="http://schemas.microsoft.com/office/word/2010/wordprocessingShape" mc:Ignorable="w14 w15 w16se w16cid wp14">
+<w:ftr xmlns:wpc="http://schemas.microsoft.com/office/word/2010/wordprocessingCanvas" xmlns:cx="http://schemas.microsoft.com/office/drawing/2014/chartex" xmlns:cx1="http://schemas.microsoft.com/office/drawing/2015/9/8/chartex" xmlns:mc="http://schemas.openxmlformats.org/markup-compatibility/2006" xmlns:o="urn:schemas-microsoft-com:office:office" xmlns:r="http://schemas.openxmlformats.org/officeDocument/2006/relationships" xmlns:m="http://schemas.openxmlformats.org/officeDocument/2006/math" xmlns:v="urn:schemas-microsoft-com:vml" xmlns:wp14="http://schemas.microsoft.com/office/word/2010/wordprocessingDrawing" xmlns:wp="http://schemas.openxmlformats.org/drawingml/2006/wordprocessingDrawing" xmlns:w10="urn:schemas-microsoft-com:office:word" xmlns:w="http://schemas.openxmlformats.org/wordprocessingml/2006/main" xmlns:w14="http://schemas.microsoft.com/office/word/2010/wordml" xmlns:w15="http://schemas.microsoft.com/office/word/2012/wordml" xmlns:w16se="http://schemas.microsoft.com/office/word/2015/wordml/symex" xmlns:wpg="http://schemas.microsoft.com/office/word/2010/wordprocessingGroup" xmlns:wpi="http://schemas.microsoft.com/office/word/2010/wordprocessingInk" xmlns:wne="http://schemas.microsoft.com/office/word/2006/wordml" xmlns:wps="http://schemas.microsoft.com/office/word/2010/wordprocessingShape" mc:Ignorable="w14 w15 w16se wp14">
   <w:sdt>
     <w:sdtPr>
       <w:id w:val="-1235624726"/>
@@ -2779,7 +3297,7 @@
             <w:noProof/>
             <w:lang w:val="nl-NL"/>
           </w:rPr>
-          <w:t>2</w:t>
+          <w:t>7</w:t>
         </w:r>
         <w:r>
           <w:fldChar w:fldCharType="end"/>
@@ -2796,7 +3314,7 @@
 </file>
 
 <file path=word/footnotes.xml><?xml version="1.0" encoding="utf-8"?>
-<w:footnotes xmlns:wpc="http://schemas.microsoft.com/office/word/2010/wordprocessingCanvas" xmlns:cx="http://schemas.microsoft.com/office/drawing/2014/chartex" xmlns:cx1="http://schemas.microsoft.com/office/drawing/2015/9/8/chartex" xmlns:cx2="http://schemas.microsoft.com/office/drawing/2015/10/21/chartex" xmlns:cx3="http://schemas.microsoft.com/office/drawing/2016/5/9/chartex" xmlns:cx4="http://schemas.microsoft.com/office/drawing/2016/5/10/chartex" xmlns:cx5="http://schemas.microsoft.com/office/drawing/2016/5/11/chartex" xmlns:cx6="http://schemas.microsoft.com/office/drawing/2016/5/12/chartex" xmlns:cx7="http://schemas.microsoft.com/office/drawing/2016/5/13/chartex" xmlns:cx8="http://schemas.microsoft.com/office/drawing/2016/5/14/chartex" xmlns:mc="http://schemas.openxmlformats.org/markup-compatibility/2006" xmlns:aink="http://schemas.microsoft.com/office/drawing/2016/ink" xmlns:am3d="http://schemas.microsoft.com/office/drawing/2017/model3d" xmlns:o="urn:schemas-microsoft-com:office:office" xmlns:r="http://schemas.openxmlformats.org/officeDocument/2006/relationships" xmlns:m="http://schemas.openxmlformats.org/officeDocument/2006/math" xmlns:v="urn:schemas-microsoft-com:vml" xmlns:wp14="http://schemas.microsoft.com/office/word/2010/wordprocessingDrawing" xmlns:wp="http://schemas.openxmlformats.org/drawingml/2006/wordprocessingDrawing" xmlns:w10="urn:schemas-microsoft-com:office:word" xmlns:w="http://schemas.openxmlformats.org/wordprocessingml/2006/main" xmlns:w14="http://schemas.microsoft.com/office/word/2010/wordml" xmlns:w15="http://schemas.microsoft.com/office/word/2012/wordml" xmlns:w16cid="http://schemas.microsoft.com/office/word/2016/wordml/cid" xmlns:w16se="http://schemas.microsoft.com/office/word/2015/wordml/symex" xmlns:wpg="http://schemas.microsoft.com/office/word/2010/wordprocessingGroup" xmlns:wpi="http://schemas.microsoft.com/office/word/2010/wordprocessingInk" xmlns:wne="http://schemas.microsoft.com/office/word/2006/wordml" xmlns:wps="http://schemas.microsoft.com/office/word/2010/wordprocessingShape" mc:Ignorable="w14 w15 w16se w16cid wp14">
+<w:footnotes xmlns:wpc="http://schemas.microsoft.com/office/word/2010/wordprocessingCanvas" xmlns:cx="http://schemas.microsoft.com/office/drawing/2014/chartex" xmlns:cx1="http://schemas.microsoft.com/office/drawing/2015/9/8/chartex" xmlns:mc="http://schemas.openxmlformats.org/markup-compatibility/2006" xmlns:o="urn:schemas-microsoft-com:office:office" xmlns:r="http://schemas.openxmlformats.org/officeDocument/2006/relationships" xmlns:m="http://schemas.openxmlformats.org/officeDocument/2006/math" xmlns:v="urn:schemas-microsoft-com:vml" xmlns:wp14="http://schemas.microsoft.com/office/word/2010/wordprocessingDrawing" xmlns:wp="http://schemas.openxmlformats.org/drawingml/2006/wordprocessingDrawing" xmlns:w10="urn:schemas-microsoft-com:office:word" xmlns:w="http://schemas.openxmlformats.org/wordprocessingml/2006/main" xmlns:w14="http://schemas.microsoft.com/office/word/2010/wordml" xmlns:w15="http://schemas.microsoft.com/office/word/2012/wordml" xmlns:w16se="http://schemas.microsoft.com/office/word/2015/wordml/symex" xmlns:wpg="http://schemas.microsoft.com/office/word/2010/wordprocessingGroup" xmlns:wpi="http://schemas.microsoft.com/office/word/2010/wordprocessingInk" xmlns:wne="http://schemas.microsoft.com/office/word/2006/wordml" xmlns:wps="http://schemas.microsoft.com/office/word/2010/wordprocessingShape" mc:Ignorable="w14 w15 w16se wp14">
   <w:footnote w:type="separator" w:id="-1">
     <w:p>
       <w:pPr>
@@ -2821,7 +3339,7 @@
 </file>
 
 <file path=word/numbering.xml><?xml version="1.0" encoding="utf-8"?>
-<w:numbering xmlns:wpc="http://schemas.microsoft.com/office/word/2010/wordprocessingCanvas" xmlns:cx="http://schemas.microsoft.com/office/drawing/2014/chartex" xmlns:cx1="http://schemas.microsoft.com/office/drawing/2015/9/8/chartex" xmlns:cx2="http://schemas.microsoft.com/office/drawing/2015/10/21/chartex" xmlns:cx3="http://schemas.microsoft.com/office/drawing/2016/5/9/chartex" xmlns:cx4="http://schemas.microsoft.com/office/drawing/2016/5/10/chartex" xmlns:cx5="http://schemas.microsoft.com/office/drawing/2016/5/11/chartex" xmlns:cx6="http://schemas.microsoft.com/office/drawing/2016/5/12/chartex" xmlns:cx7="http://schemas.microsoft.com/office/drawing/2016/5/13/chartex" xmlns:cx8="http://schemas.microsoft.com/office/drawing/2016/5/14/chartex" xmlns:mc="http://schemas.openxmlformats.org/markup-compatibility/2006" xmlns:aink="http://schemas.microsoft.com/office/drawing/2016/ink" xmlns:am3d="http://schemas.microsoft.com/office/drawing/2017/model3d" xmlns:o="urn:schemas-microsoft-com:office:office" xmlns:r="http://schemas.openxmlformats.org/officeDocument/2006/relationships" xmlns:m="http://schemas.openxmlformats.org/officeDocument/2006/math" xmlns:v="urn:schemas-microsoft-com:vml" xmlns:wp14="http://schemas.microsoft.com/office/word/2010/wordprocessingDrawing" xmlns:wp="http://schemas.openxmlformats.org/drawingml/2006/wordprocessingDrawing" xmlns:w10="urn:schemas-microsoft-com:office:word" xmlns:w="http://schemas.openxmlformats.org/wordprocessingml/2006/main" xmlns:w14="http://schemas.microsoft.com/office/word/2010/wordml" xmlns:w15="http://schemas.microsoft.com/office/word/2012/wordml" xmlns:w16cid="http://schemas.microsoft.com/office/word/2016/wordml/cid" xmlns:w16se="http://schemas.microsoft.com/office/word/2015/wordml/symex" xmlns:wpg="http://schemas.microsoft.com/office/word/2010/wordprocessingGroup" xmlns:wpi="http://schemas.microsoft.com/office/word/2010/wordprocessingInk" xmlns:wne="http://schemas.microsoft.com/office/word/2006/wordml" xmlns:wps="http://schemas.microsoft.com/office/word/2010/wordprocessingShape" mc:Ignorable="w14 w15 w16se w16cid wp14">
+<w:numbering xmlns:wpc="http://schemas.microsoft.com/office/word/2010/wordprocessingCanvas" xmlns:cx="http://schemas.microsoft.com/office/drawing/2014/chartex" xmlns:cx1="http://schemas.microsoft.com/office/drawing/2015/9/8/chartex" xmlns:mc="http://schemas.openxmlformats.org/markup-compatibility/2006" xmlns:o="urn:schemas-microsoft-com:office:office" xmlns:r="http://schemas.openxmlformats.org/officeDocument/2006/relationships" xmlns:m="http://schemas.openxmlformats.org/officeDocument/2006/math" xmlns:v="urn:schemas-microsoft-com:vml" xmlns:wp14="http://schemas.microsoft.com/office/word/2010/wordprocessingDrawing" xmlns:wp="http://schemas.openxmlformats.org/drawingml/2006/wordprocessingDrawing" xmlns:w10="urn:schemas-microsoft-com:office:word" xmlns:w="http://schemas.openxmlformats.org/wordprocessingml/2006/main" xmlns:w14="http://schemas.microsoft.com/office/word/2010/wordml" xmlns:w15="http://schemas.microsoft.com/office/word/2012/wordml" xmlns:w16se="http://schemas.microsoft.com/office/word/2015/wordml/symex" xmlns:wpg="http://schemas.microsoft.com/office/word/2010/wordprocessingGroup" xmlns:wpi="http://schemas.microsoft.com/office/word/2010/wordprocessingInk" xmlns:wne="http://schemas.microsoft.com/office/word/2006/wordml" xmlns:wps="http://schemas.microsoft.com/office/word/2010/wordprocessingShape" mc:Ignorable="w14 w15 w16se wp14">
   <w:abstractNum w:abstractNumId="0" w15:restartNumberingAfterBreak="0">
     <w:nsid w:val="0DFA578A"/>
     <w:multiLevelType w:val="hybridMultilevel"/>
@@ -3232,6 +3750,119 @@
     </w:lvl>
   </w:abstractNum>
   <w:abstractNum w:abstractNumId="4" w15:restartNumberingAfterBreak="0">
+    <w:nsid w:val="583F202E"/>
+    <w:multiLevelType w:val="hybridMultilevel"/>
+    <w:tmpl w:val="65D033AE"/>
+    <w:lvl w:ilvl="0" w:tplc="08130001">
+      <w:start w:val="1"/>
+      <w:numFmt w:val="bullet"/>
+      <w:lvlText w:val=""/>
+      <w:lvlJc w:val="left"/>
+      <w:pPr>
+        <w:ind w:left="3900" w:hanging="360"/>
+      </w:pPr>
+      <w:rPr>
+        <w:rFonts w:ascii="Symbol" w:hAnsi="Symbol" w:hint="default"/>
+      </w:rPr>
+    </w:lvl>
+    <w:lvl w:ilvl="1" w:tplc="08130003" w:tentative="1">
+      <w:start w:val="1"/>
+      <w:numFmt w:val="bullet"/>
+      <w:lvlText w:val="o"/>
+      <w:lvlJc w:val="left"/>
+      <w:pPr>
+        <w:ind w:left="4620" w:hanging="360"/>
+      </w:pPr>
+      <w:rPr>
+        <w:rFonts w:ascii="Courier New" w:hAnsi="Courier New" w:cs="Courier New" w:hint="default"/>
+      </w:rPr>
+    </w:lvl>
+    <w:lvl w:ilvl="2" w:tplc="08130005" w:tentative="1">
+      <w:start w:val="1"/>
+      <w:numFmt w:val="bullet"/>
+      <w:lvlText w:val=""/>
+      <w:lvlJc w:val="left"/>
+      <w:pPr>
+        <w:ind w:left="5340" w:hanging="360"/>
+      </w:pPr>
+      <w:rPr>
+        <w:rFonts w:ascii="Wingdings" w:hAnsi="Wingdings" w:hint="default"/>
+      </w:rPr>
+    </w:lvl>
+    <w:lvl w:ilvl="3" w:tplc="08130001" w:tentative="1">
+      <w:start w:val="1"/>
+      <w:numFmt w:val="bullet"/>
+      <w:lvlText w:val=""/>
+      <w:lvlJc w:val="left"/>
+      <w:pPr>
+        <w:ind w:left="6060" w:hanging="360"/>
+      </w:pPr>
+      <w:rPr>
+        <w:rFonts w:ascii="Symbol" w:hAnsi="Symbol" w:hint="default"/>
+      </w:rPr>
+    </w:lvl>
+    <w:lvl w:ilvl="4" w:tplc="08130003" w:tentative="1">
+      <w:start w:val="1"/>
+      <w:numFmt w:val="bullet"/>
+      <w:lvlText w:val="o"/>
+      <w:lvlJc w:val="left"/>
+      <w:pPr>
+        <w:ind w:left="6780" w:hanging="360"/>
+      </w:pPr>
+      <w:rPr>
+        <w:rFonts w:ascii="Courier New" w:hAnsi="Courier New" w:cs="Courier New" w:hint="default"/>
+      </w:rPr>
+    </w:lvl>
+    <w:lvl w:ilvl="5" w:tplc="08130005" w:tentative="1">
+      <w:start w:val="1"/>
+      <w:numFmt w:val="bullet"/>
+      <w:lvlText w:val=""/>
+      <w:lvlJc w:val="left"/>
+      <w:pPr>
+        <w:ind w:left="7500" w:hanging="360"/>
+      </w:pPr>
+      <w:rPr>
+        <w:rFonts w:ascii="Wingdings" w:hAnsi="Wingdings" w:hint="default"/>
+      </w:rPr>
+    </w:lvl>
+    <w:lvl w:ilvl="6" w:tplc="08130001" w:tentative="1">
+      <w:start w:val="1"/>
+      <w:numFmt w:val="bullet"/>
+      <w:lvlText w:val=""/>
+      <w:lvlJc w:val="left"/>
+      <w:pPr>
+        <w:ind w:left="8220" w:hanging="360"/>
+      </w:pPr>
+      <w:rPr>
+        <w:rFonts w:ascii="Symbol" w:hAnsi="Symbol" w:hint="default"/>
+      </w:rPr>
+    </w:lvl>
+    <w:lvl w:ilvl="7" w:tplc="08130003" w:tentative="1">
+      <w:start w:val="1"/>
+      <w:numFmt w:val="bullet"/>
+      <w:lvlText w:val="o"/>
+      <w:lvlJc w:val="left"/>
+      <w:pPr>
+        <w:ind w:left="8940" w:hanging="360"/>
+      </w:pPr>
+      <w:rPr>
+        <w:rFonts w:ascii="Courier New" w:hAnsi="Courier New" w:cs="Courier New" w:hint="default"/>
+      </w:rPr>
+    </w:lvl>
+    <w:lvl w:ilvl="8" w:tplc="08130005" w:tentative="1">
+      <w:start w:val="1"/>
+      <w:numFmt w:val="bullet"/>
+      <w:lvlText w:val=""/>
+      <w:lvlJc w:val="left"/>
+      <w:pPr>
+        <w:ind w:left="9660" w:hanging="360"/>
+      </w:pPr>
+      <w:rPr>
+        <w:rFonts w:ascii="Wingdings" w:hAnsi="Wingdings" w:hint="default"/>
+      </w:rPr>
+    </w:lvl>
+  </w:abstractNum>
+  <w:abstractNum w:abstractNumId="5" w15:restartNumberingAfterBreak="0">
     <w:nsid w:val="632840ED"/>
     <w:multiLevelType w:val="multilevel"/>
     <w:tmpl w:val="0BA65EA6"/>
@@ -3338,6 +3969,119 @@
       <w:lvlJc w:val="left"/>
       <w:pPr>
         <w:ind w:left="2640" w:hanging="2160"/>
+      </w:pPr>
+      <w:rPr>
+        <w:rFonts w:hint="default"/>
+      </w:rPr>
+    </w:lvl>
+  </w:abstractNum>
+  <w:abstractNum w:abstractNumId="6" w15:restartNumberingAfterBreak="0">
+    <w:nsid w:val="7F374187"/>
+    <w:multiLevelType w:val="multilevel"/>
+    <w:tmpl w:val="41DA9A8E"/>
+    <w:lvl w:ilvl="0">
+      <w:start w:val="2"/>
+      <w:numFmt w:val="decimal"/>
+      <w:lvlText w:val="%1"/>
+      <w:lvlJc w:val="left"/>
+      <w:pPr>
+        <w:ind w:left="405" w:hanging="405"/>
+      </w:pPr>
+      <w:rPr>
+        <w:rFonts w:hint="default"/>
+      </w:rPr>
+    </w:lvl>
+    <w:lvl w:ilvl="1">
+      <w:start w:val="2"/>
+      <w:numFmt w:val="decimal"/>
+      <w:lvlText w:val="%1.%2"/>
+      <w:lvlJc w:val="left"/>
+      <w:pPr>
+        <w:ind w:left="720" w:hanging="720"/>
+      </w:pPr>
+      <w:rPr>
+        <w:rFonts w:hint="default"/>
+      </w:rPr>
+    </w:lvl>
+    <w:lvl w:ilvl="2">
+      <w:start w:val="1"/>
+      <w:numFmt w:val="decimal"/>
+      <w:lvlText w:val="%1.%2.%3"/>
+      <w:lvlJc w:val="left"/>
+      <w:pPr>
+        <w:ind w:left="720" w:hanging="720"/>
+      </w:pPr>
+      <w:rPr>
+        <w:rFonts w:hint="default"/>
+      </w:rPr>
+    </w:lvl>
+    <w:lvl w:ilvl="3">
+      <w:start w:val="1"/>
+      <w:numFmt w:val="decimal"/>
+      <w:lvlText w:val="%1.%2.%3.%4"/>
+      <w:lvlJc w:val="left"/>
+      <w:pPr>
+        <w:ind w:left="1080" w:hanging="1080"/>
+      </w:pPr>
+      <w:rPr>
+        <w:rFonts w:hint="default"/>
+      </w:rPr>
+    </w:lvl>
+    <w:lvl w:ilvl="4">
+      <w:start w:val="1"/>
+      <w:numFmt w:val="decimal"/>
+      <w:lvlText w:val="%1.%2.%3.%4.%5"/>
+      <w:lvlJc w:val="left"/>
+      <w:pPr>
+        <w:ind w:left="1440" w:hanging="1440"/>
+      </w:pPr>
+      <w:rPr>
+        <w:rFonts w:hint="default"/>
+      </w:rPr>
+    </w:lvl>
+    <w:lvl w:ilvl="5">
+      <w:start w:val="1"/>
+      <w:numFmt w:val="decimal"/>
+      <w:lvlText w:val="%1.%2.%3.%4.%5.%6"/>
+      <w:lvlJc w:val="left"/>
+      <w:pPr>
+        <w:ind w:left="1800" w:hanging="1800"/>
+      </w:pPr>
+      <w:rPr>
+        <w:rFonts w:hint="default"/>
+      </w:rPr>
+    </w:lvl>
+    <w:lvl w:ilvl="6">
+      <w:start w:val="1"/>
+      <w:numFmt w:val="decimal"/>
+      <w:lvlText w:val="%1.%2.%3.%4.%5.%6.%7"/>
+      <w:lvlJc w:val="left"/>
+      <w:pPr>
+        <w:ind w:left="1800" w:hanging="1800"/>
+      </w:pPr>
+      <w:rPr>
+        <w:rFonts w:hint="default"/>
+      </w:rPr>
+    </w:lvl>
+    <w:lvl w:ilvl="7">
+      <w:start w:val="1"/>
+      <w:numFmt w:val="decimal"/>
+      <w:lvlText w:val="%1.%2.%3.%4.%5.%6.%7.%8"/>
+      <w:lvlJc w:val="left"/>
+      <w:pPr>
+        <w:ind w:left="2160" w:hanging="2160"/>
+      </w:pPr>
+      <w:rPr>
+        <w:rFonts w:hint="default"/>
+      </w:rPr>
+    </w:lvl>
+    <w:lvl w:ilvl="8">
+      <w:start w:val="1"/>
+      <w:numFmt w:val="decimal"/>
+      <w:lvlText w:val="%1.%2.%3.%4.%5.%6.%7.%8.%9"/>
+      <w:lvlJc w:val="left"/>
+      <w:pPr>
+        <w:ind w:left="2520" w:hanging="2520"/>
       </w:pPr>
       <w:rPr>
         <w:rFonts w:hint="default"/>
@@ -3357,13 +4101,19 @@
     <w:abstractNumId w:val="2"/>
   </w:num>
   <w:num w:numId="5">
+    <w:abstractNumId w:val="5"/>
+  </w:num>
+  <w:num w:numId="6">
     <w:abstractNumId w:val="4"/>
+  </w:num>
+  <w:num w:numId="7">
+    <w:abstractNumId w:val="6"/>
   </w:num>
 </w:numbering>
 </file>
 
 <file path=word/styles.xml><?xml version="1.0" encoding="utf-8"?>
-<w:styles xmlns:mc="http://schemas.openxmlformats.org/markup-compatibility/2006" xmlns:r="http://schemas.openxmlformats.org/officeDocument/2006/relationships" xmlns:w="http://schemas.openxmlformats.org/wordprocessingml/2006/main" xmlns:w14="http://schemas.microsoft.com/office/word/2010/wordml" xmlns:w15="http://schemas.microsoft.com/office/word/2012/wordml" xmlns:w16cid="http://schemas.microsoft.com/office/word/2016/wordml/cid" xmlns:w16se="http://schemas.microsoft.com/office/word/2015/wordml/symex" mc:Ignorable="w14 w15 w16se w16cid">
+<w:styles xmlns:mc="http://schemas.openxmlformats.org/markup-compatibility/2006" xmlns:r="http://schemas.openxmlformats.org/officeDocument/2006/relationships" xmlns:w="http://schemas.openxmlformats.org/wordprocessingml/2006/main" xmlns:w14="http://schemas.microsoft.com/office/word/2010/wordml" xmlns:w15="http://schemas.microsoft.com/office/word/2012/wordml" xmlns:w16se="http://schemas.microsoft.com/office/word/2015/wordml/symex" mc:Ignorable="w14 w15 w16se">
   <w:docDefaults>
     <w:rPrDefault>
       <w:rPr>
@@ -3379,7 +4129,7 @@
       </w:pPr>
     </w:pPrDefault>
   </w:docDefaults>
-  <w:latentStyles w:defLockedState="0" w:defUIPriority="99" w:defSemiHidden="0" w:defUnhideWhenUsed="0" w:defQFormat="0" w:count="376">
+  <w:latentStyles w:defLockedState="0" w:defUIPriority="99" w:defSemiHidden="0" w:defUnhideWhenUsed="0" w:defQFormat="0" w:count="371">
     <w:lsdException w:name="Normal" w:uiPriority="0" w:qFormat="1"/>
     <w:lsdException w:name="heading 1" w:uiPriority="9" w:qFormat="1"/>
     <w:lsdException w:name="heading 2" w:semiHidden="1" w:uiPriority="9" w:unhideWhenUsed="1" w:qFormat="1"/>
@@ -3485,6 +4235,7 @@
     <w:lsdException w:name="HTML Sample" w:semiHidden="1" w:unhideWhenUsed="1"/>
     <w:lsdException w:name="HTML Typewriter" w:semiHidden="1" w:unhideWhenUsed="1"/>
     <w:lsdException w:name="HTML Variable" w:semiHidden="1" w:unhideWhenUsed="1"/>
+    <w:lsdException w:name="Normal Table" w:semiHidden="1" w:unhideWhenUsed="1"/>
     <w:lsdException w:name="annotation subject" w:semiHidden="1" w:unhideWhenUsed="1"/>
     <w:lsdException w:name="No List" w:semiHidden="1" w:unhideWhenUsed="1"/>
     <w:lsdException w:name="Outline List 1" w:semiHidden="1" w:unhideWhenUsed="1"/>
@@ -3527,8 +4278,11 @@
     <w:lsdException w:name="Table Contemporary" w:semiHidden="1" w:unhideWhenUsed="1"/>
     <w:lsdException w:name="Table Elegant" w:semiHidden="1" w:unhideWhenUsed="1"/>
     <w:lsdException w:name="Table Professional" w:semiHidden="1" w:unhideWhenUsed="1"/>
+    <w:lsdException w:name="Table Subtle 1" w:semiHidden="1" w:unhideWhenUsed="1"/>
     <w:lsdException w:name="Table Subtle 2" w:semiHidden="1" w:unhideWhenUsed="1"/>
     <w:lsdException w:name="Table Web 1" w:semiHidden="1" w:unhideWhenUsed="1"/>
+    <w:lsdException w:name="Table Web 2" w:semiHidden="1" w:unhideWhenUsed="1"/>
+    <w:lsdException w:name="Table Web 3" w:semiHidden="1" w:unhideWhenUsed="1"/>
     <w:lsdException w:name="Balloon Text" w:semiHidden="1" w:unhideWhenUsed="1"/>
     <w:lsdException w:name="Table Grid" w:uiPriority="39"/>
     <w:lsdException w:name="Table Theme" w:semiHidden="1" w:unhideWhenUsed="1"/>
@@ -3747,11 +4501,6 @@
     <w:lsdException w:name="List Table 5 Dark Accent 6" w:uiPriority="50"/>
     <w:lsdException w:name="List Table 6 Colorful Accent 6" w:uiPriority="51"/>
     <w:lsdException w:name="List Table 7 Colorful Accent 6" w:uiPriority="52"/>
-    <w:lsdException w:name="Mention" w:semiHidden="1" w:unhideWhenUsed="1"/>
-    <w:lsdException w:name="Smart Hyperlink" w:semiHidden="1" w:unhideWhenUsed="1"/>
-    <w:lsdException w:name="Hashtag" w:semiHidden="1" w:unhideWhenUsed="1"/>
-    <w:lsdException w:name="Unresolved Mention" w:semiHidden="1" w:unhideWhenUsed="1"/>
-    <w:lsdException w:name="Smart Link" w:semiHidden="1" w:unhideWhenUsed="1"/>
   </w:latentStyles>
   <w:style w:type="paragraph" w:default="1" w:styleId="Standaard">
     <w:name w:val="Normal"/>
@@ -4339,6 +5088,15 @@
 </file>
 
 <file path=customXml/item1.xml><?xml version="1.0" encoding="utf-8"?>
+<?mso-contentType ?>
+<FormTemplates xmlns="http://schemas.microsoft.com/sharepoint/v3/contenttype/forms">
+  <Display>DocumentLibraryForm</Display>
+  <Edit>DocumentLibraryForm</Edit>
+  <New>DocumentLibraryForm</New>
+</FormTemplates>
+</file>
+
+<file path=customXml/item2.xml><?xml version="1.0" encoding="utf-8"?>
 <ct:contentTypeSchema xmlns:ct="http://schemas.microsoft.com/office/2006/metadata/contentType" xmlns:ma="http://schemas.microsoft.com/office/2006/metadata/properties/metaAttributes" ct:_="" ma:_="" ma:contentTypeName="Document" ma:contentTypeID="0x010100217C2AFEC69152429768D60EBB45BEEA" ma:contentTypeVersion="10" ma:contentTypeDescription="Een nieuw document maken." ma:contentTypeScope="" ma:versionID="7299ca74fb79720777fc8b74d340f751">
   <xsd:schema xmlns:xsd="http://www.w3.org/2001/XMLSchema" xmlns:xs="http://www.w3.org/2001/XMLSchema" xmlns:p="http://schemas.microsoft.com/office/2006/metadata/properties" xmlns:ns3="a6e0e940-18f4-4522-b28d-5778a510fcff" xmlns:ns4="d2866a06-3e8a-4454-b1c8-a72fb332fd2a" targetNamespace="http://schemas.microsoft.com/office/2006/metadata/properties" ma:root="true" ma:fieldsID="7170a86e138ad20715c43979c7a77316" ns3:_="" ns4:_="">
     <xsd:import namespace="a6e0e940-18f4-4522-b28d-5778a510fcff"/>
@@ -4541,15 +5299,6 @@
 </ct:contentTypeSchema>
 </file>
 
-<file path=customXml/item2.xml><?xml version="1.0" encoding="utf-8"?>
-<?mso-contentType ?>
-<FormTemplates xmlns="http://schemas.microsoft.com/sharepoint/v3/contenttype/forms">
-  <Display>DocumentLibraryForm</Display>
-  <Edit>DocumentLibraryForm</Edit>
-  <New>DocumentLibraryForm</New>
-</FormTemplates>
-</file>
-
 <file path=customXml/item3.xml><?xml version="1.0" encoding="utf-8"?>
 <p:properties xmlns:p="http://schemas.microsoft.com/office/2006/metadata/properties" xmlns:xsi="http://www.w3.org/2001/XMLSchema-instance" xmlns:pc="http://schemas.microsoft.com/office/infopath/2007/PartnerControls">
   <documentManagement/>
@@ -4561,6 +5310,14 @@
 </file>
 
 <file path=customXml/itemProps1.xml><?xml version="1.0" encoding="utf-8"?>
+<ds:datastoreItem xmlns:ds="http://schemas.openxmlformats.org/officeDocument/2006/customXml" ds:itemID="{8F625829-616A-4376-A7F4-48C074139E84}">
+  <ds:schemaRefs>
+    <ds:schemaRef ds:uri="http://schemas.microsoft.com/sharepoint/v3/contenttype/forms"/>
+  </ds:schemaRefs>
+</ds:datastoreItem>
+</file>
+
+<file path=customXml/itemProps2.xml><?xml version="1.0" encoding="utf-8"?>
 <ds:datastoreItem xmlns:ds="http://schemas.openxmlformats.org/officeDocument/2006/customXml" ds:itemID="{A6C7B500-BC82-43EF-B2AA-9AD288CD67ED}">
   <ds:schemaRefs>
     <ds:schemaRef ds:uri="http://schemas.microsoft.com/office/2006/metadata/contentType"/>
@@ -4579,33 +5336,17 @@
 </ds:datastoreItem>
 </file>
 
-<file path=customXml/itemProps2.xml><?xml version="1.0" encoding="utf-8"?>
-<ds:datastoreItem xmlns:ds="http://schemas.openxmlformats.org/officeDocument/2006/customXml" ds:itemID="{8F625829-616A-4376-A7F4-48C074139E84}">
-  <ds:schemaRefs>
-    <ds:schemaRef ds:uri="http://schemas.microsoft.com/sharepoint/v3/contenttype/forms"/>
-  </ds:schemaRefs>
-</ds:datastoreItem>
-</file>
-
 <file path=customXml/itemProps3.xml><?xml version="1.0" encoding="utf-8"?>
 <ds:datastoreItem xmlns:ds="http://schemas.openxmlformats.org/officeDocument/2006/customXml" ds:itemID="{743EFDDF-41E2-45EC-9339-68F8966012A1}">
   <ds:schemaRefs>
+    <ds:schemaRef ds:uri="http://schemas.microsoft.com/office/2006/metadata/properties"/>
     <ds:schemaRef ds:uri="http://schemas.microsoft.com/office/infopath/2007/PartnerControls"/>
-    <ds:schemaRef ds:uri="a6e0e940-18f4-4522-b28d-5778a510fcff"/>
-    <ds:schemaRef ds:uri="http://schemas.microsoft.com/office/2006/documentManagement/types"/>
-    <ds:schemaRef ds:uri="http://purl.org/dc/elements/1.1/"/>
-    <ds:schemaRef ds:uri="http://schemas.microsoft.com/office/2006/metadata/properties"/>
-    <ds:schemaRef ds:uri="http://purl.org/dc/terms/"/>
-    <ds:schemaRef ds:uri="d2866a06-3e8a-4454-b1c8-a72fb332fd2a"/>
-    <ds:schemaRef ds:uri="http://purl.org/dc/dcmitype/"/>
-    <ds:schemaRef ds:uri="http://schemas.openxmlformats.org/package/2006/metadata/core-properties"/>
-    <ds:schemaRef ds:uri="http://www.w3.org/XML/1998/namespace"/>
   </ds:schemaRefs>
 </ds:datastoreItem>
 </file>
 
 <file path=customXml/itemProps4.xml><?xml version="1.0" encoding="utf-8"?>
-<ds:datastoreItem xmlns:ds="http://schemas.openxmlformats.org/officeDocument/2006/customXml" ds:itemID="{2F49007E-05C3-4CFE-9A15-DDFF2DA9881B}">
+<ds:datastoreItem xmlns:ds="http://schemas.openxmlformats.org/officeDocument/2006/customXml" ds:itemID="{E09635E0-EB73-4294-B3D1-2FB2725AF252}">
   <ds:schemaRefs>
     <ds:schemaRef ds:uri="http://schemas.openxmlformats.org/officeDocument/2006/bibliography"/>
   </ds:schemaRefs>

</xml_diff>